<commit_message>
hết lỗi thuê nhà
</commit_message>
<xml_diff>
--- a/backend/output_template.docx
+++ b/backend/output_template.docx
@@ -113,7 +113,16 @@
           <w:sz w:val="26"/>
           <w:szCs w:val="26"/>
         </w:rPr>
-        <w:t xml:space="preserve"> {{dia_ chi_cho_</w:t>
+        <w:t xml:space="preserve"> </w:t>
+      </w:r>
+      <w:r>
+        <w:rPr>
+          <w:rFonts w:ascii="Times New Roman" w:hAnsi="Times New Roman" w:cs="Times New Roman"/>
+          <w:i/>
+          <w:sz w:val="26"/>
+          <w:szCs w:val="26"/>
+        </w:rPr>
+        <w:t>{{dia_chi_cho_</w:t>
       </w:r>
       <w:proofErr w:type="gramStart"/>
       <w:r>
@@ -123,16 +132,7 @@
           <w:sz w:val="26"/>
           <w:szCs w:val="26"/>
         </w:rPr>
-        <w:t>thue}}</w:t>
-      </w:r>
-      <w:r>
-        <w:rPr>
-          <w:rFonts w:ascii="Times New Roman" w:hAnsi="Times New Roman" w:cs="Times New Roman"/>
-          <w:i/>
-          <w:sz w:val="26"/>
-          <w:szCs w:val="26"/>
-        </w:rPr>
-        <w:t>)</w:t>
+        <w:t>thue}})</w:t>
       </w:r>
       <w:proofErr w:type="gramEnd"/>
     </w:p>
@@ -211,23 +211,7 @@
           <w:sz w:val="26"/>
           <w:szCs w:val="26"/>
         </w:rPr>
-        <w:t>{{</w:t>
-      </w:r>
-      <w:r>
-        <w:rPr>
-          <w:rFonts w:ascii="Times New Roman" w:hAnsi="Times New Roman" w:cs="Times New Roman"/>
-          <w:sz w:val="26"/>
-          <w:szCs w:val="26"/>
-        </w:rPr>
-        <w:t>thang_ky</w:t>
-      </w:r>
-      <w:r>
-        <w:rPr>
-          <w:rFonts w:ascii="Times New Roman" w:hAnsi="Times New Roman" w:cs="Times New Roman"/>
-          <w:sz w:val="26"/>
-          <w:szCs w:val="26"/>
-        </w:rPr>
-        <w:t>}}</w:t>
+        <w:t>{{thang_ky}}</w:t>
       </w:r>
       <w:r>
         <w:rPr>
@@ -243,23 +227,7 @@
           <w:sz w:val="26"/>
           <w:szCs w:val="26"/>
         </w:rPr>
-        <w:t>{{</w:t>
-      </w:r>
-      <w:r>
-        <w:rPr>
-          <w:rFonts w:ascii="Times New Roman" w:hAnsi="Times New Roman" w:cs="Times New Roman"/>
-          <w:sz w:val="26"/>
-          <w:szCs w:val="26"/>
-        </w:rPr>
-        <w:t>nam_ky</w:t>
-      </w:r>
-      <w:r>
-        <w:rPr>
-          <w:rFonts w:ascii="Times New Roman" w:hAnsi="Times New Roman" w:cs="Times New Roman"/>
-          <w:sz w:val="26"/>
-          <w:szCs w:val="26"/>
-        </w:rPr>
-        <w:t>}}</w:t>
+        <w:t>{{nam_ky}}</w:t>
       </w:r>
       <w:r>
         <w:rPr>
@@ -339,6 +307,80 @@
           <w:sz w:val="26"/>
           <w:szCs w:val="26"/>
         </w:rPr>
+        <w:t>{{ten_b</w:t>
+      </w:r>
+      <w:r>
+        <w:rPr>
+          <w:rFonts w:ascii="Times New Roman" w:hAnsi="Times New Roman" w:cs="Times New Roman"/>
+          <w:sz w:val="26"/>
+          <w:szCs w:val="26"/>
+        </w:rPr>
+        <w:t>e</w:t>
+      </w:r>
+      <w:r>
+        <w:rPr>
+          <w:rFonts w:ascii="Times New Roman" w:hAnsi="Times New Roman" w:cs="Times New Roman"/>
+          <w:sz w:val="26"/>
+          <w:szCs w:val="26"/>
+        </w:rPr>
+        <w:t>n_cho_thue}}</w:t>
+      </w:r>
+    </w:p>
+    <w:p>
+      <w:pPr>
+        <w:spacing w:before="120" w:after="120" w:line="276" w:lineRule="auto"/>
+        <w:rPr>
+          <w:rFonts w:ascii="Times New Roman" w:hAnsi="Times New Roman" w:cs="Times New Roman"/>
+          <w:sz w:val="26"/>
+          <w:szCs w:val="26"/>
+        </w:rPr>
+      </w:pPr>
+      <w:r>
+        <w:rPr>
+          <w:rFonts w:ascii="Times New Roman" w:hAnsi="Times New Roman" w:cs="Times New Roman"/>
+          <w:sz w:val="26"/>
+          <w:szCs w:val="26"/>
+        </w:rPr>
+        <w:t>C</w:t>
+      </w:r>
+      <w:r>
+        <w:rPr>
+          <w:rFonts w:ascii="Times New Roman" w:hAnsi="Times New Roman" w:cs="Times New Roman"/>
+          <w:sz w:val="26"/>
+          <w:szCs w:val="26"/>
+        </w:rPr>
+        <w:t>CCD</w:t>
+      </w:r>
+      <w:r>
+        <w:rPr>
+          <w:rFonts w:ascii="Times New Roman" w:hAnsi="Times New Roman" w:cs="Times New Roman"/>
+          <w:sz w:val="26"/>
+          <w:szCs w:val="26"/>
+        </w:rPr>
+        <w:t xml:space="preserve"> số</w:t>
+      </w:r>
+      <w:r>
+        <w:rPr>
+          <w:rFonts w:ascii="Times New Roman" w:hAnsi="Times New Roman" w:cs="Times New Roman"/>
+          <w:sz w:val="26"/>
+          <w:szCs w:val="26"/>
+        </w:rPr>
+        <w:tab/>
+      </w:r>
+      <w:r>
+        <w:rPr>
+          <w:rFonts w:ascii="Times New Roman" w:hAnsi="Times New Roman" w:cs="Times New Roman"/>
+          <w:sz w:val="26"/>
+          <w:szCs w:val="26"/>
+        </w:rPr>
+        <w:t xml:space="preserve">: </w:t>
+      </w:r>
+      <w:r>
+        <w:rPr>
+          <w:rFonts w:ascii="Times New Roman" w:hAnsi="Times New Roman" w:cs="Times New Roman"/>
+          <w:sz w:val="26"/>
+          <w:szCs w:val="26"/>
+        </w:rPr>
         <w:t>{{</w:t>
       </w:r>
       <w:r>
@@ -347,7 +389,596 @@
           <w:sz w:val="26"/>
           <w:szCs w:val="26"/>
         </w:rPr>
-        <w:t>ten_bên_cho_thue</w:t>
+        <w:t>cccd_</w:t>
+      </w:r>
+      <w:r>
+        <w:rPr>
+          <w:rFonts w:ascii="Times New Roman" w:hAnsi="Times New Roman" w:cs="Times New Roman"/>
+          <w:sz w:val="26"/>
+          <w:szCs w:val="26"/>
+        </w:rPr>
+        <w:t>ben_cho_thue}}</w:t>
+      </w:r>
+      <w:r>
+        <w:rPr>
+          <w:rFonts w:ascii="Times New Roman" w:hAnsi="Times New Roman" w:cs="Times New Roman"/>
+          <w:sz w:val="26"/>
+          <w:szCs w:val="26"/>
+        </w:rPr>
+        <w:tab/>
+      </w:r>
+      <w:r>
+        <w:rPr>
+          <w:rFonts w:ascii="Times New Roman" w:hAnsi="Times New Roman" w:cs="Times New Roman"/>
+          <w:sz w:val="26"/>
+          <w:szCs w:val="26"/>
+        </w:rPr>
+        <w:t xml:space="preserve">Ngày cấp: </w:t>
+      </w:r>
+      <w:r>
+        <w:rPr>
+          <w:rFonts w:ascii="Times New Roman" w:hAnsi="Times New Roman" w:cs="Times New Roman"/>
+          <w:sz w:val="26"/>
+          <w:szCs w:val="26"/>
+        </w:rPr>
+        <w:t>{{ngay_cap_cccd_ben_cho_thue}}</w:t>
+      </w:r>
+      <w:r>
+        <w:rPr>
+          <w:rFonts w:ascii="Times New Roman" w:hAnsi="Times New Roman" w:cs="Times New Roman"/>
+          <w:sz w:val="26"/>
+          <w:szCs w:val="26"/>
+        </w:rPr>
+        <w:tab/>
+      </w:r>
+    </w:p>
+    <w:p>
+      <w:pPr>
+        <w:spacing w:before="120" w:after="120" w:line="276" w:lineRule="auto"/>
+        <w:rPr>
+          <w:rFonts w:ascii="Times New Roman" w:hAnsi="Times New Roman" w:cs="Times New Roman"/>
+          <w:sz w:val="26"/>
+          <w:szCs w:val="26"/>
+        </w:rPr>
+      </w:pPr>
+      <w:r>
+        <w:rPr>
+          <w:rFonts w:ascii="Times New Roman" w:hAnsi="Times New Roman" w:cs="Times New Roman"/>
+          <w:sz w:val="26"/>
+          <w:szCs w:val="26"/>
+        </w:rPr>
+        <w:t xml:space="preserve">Nơi cấp: </w:t>
+      </w:r>
+      <w:r>
+        <w:rPr>
+          <w:rFonts w:ascii="Times New Roman" w:hAnsi="Times New Roman" w:cs="Times New Roman"/>
+          <w:sz w:val="26"/>
+          <w:szCs w:val="26"/>
+        </w:rPr>
+        <w:t>{{noi_cap_cccd_ben_cho_thue}}</w:t>
+      </w:r>
+    </w:p>
+    <w:p>
+      <w:pPr>
+        <w:spacing w:before="120" w:after="120" w:line="276" w:lineRule="auto"/>
+        <w:rPr>
+          <w:rFonts w:ascii="Times New Roman" w:hAnsi="Times New Roman" w:cs="Times New Roman"/>
+          <w:sz w:val="26"/>
+          <w:szCs w:val="26"/>
+        </w:rPr>
+      </w:pPr>
+      <w:r>
+        <w:rPr>
+          <w:rFonts w:ascii="Times New Roman" w:hAnsi="Times New Roman" w:cs="Times New Roman"/>
+          <w:sz w:val="26"/>
+          <w:szCs w:val="26"/>
+        </w:rPr>
+        <w:t xml:space="preserve">Hộ khẩu thường trú: </w:t>
+      </w:r>
+      <w:r>
+        <w:rPr>
+          <w:rFonts w:ascii="Times New Roman" w:hAnsi="Times New Roman" w:cs="Times New Roman"/>
+          <w:sz w:val="26"/>
+          <w:szCs w:val="26"/>
+        </w:rPr>
+        <w:t>{{ho_khau_thuong_tru_ben_cho_thue}}</w:t>
+      </w:r>
+    </w:p>
+    <w:p>
+      <w:pPr>
+        <w:spacing w:before="120" w:after="120" w:line="276" w:lineRule="auto"/>
+        <w:rPr>
+          <w:rFonts w:ascii="Times New Roman" w:hAnsi="Times New Roman" w:cs="Times New Roman"/>
+          <w:sz w:val="26"/>
+          <w:szCs w:val="26"/>
+        </w:rPr>
+      </w:pPr>
+      <w:r>
+        <w:rPr>
+          <w:rFonts w:ascii="Times New Roman" w:hAnsi="Times New Roman" w:cs="Times New Roman"/>
+          <w:sz w:val="26"/>
+          <w:szCs w:val="26"/>
+        </w:rPr>
+        <w:t>Điện thoại</w:t>
+      </w:r>
+      <w:r>
+        <w:rPr>
+          <w:rFonts w:ascii="Times New Roman" w:hAnsi="Times New Roman" w:cs="Times New Roman"/>
+          <w:sz w:val="26"/>
+          <w:szCs w:val="26"/>
+        </w:rPr>
+        <w:tab/>
+      </w:r>
+      <w:r>
+        <w:rPr>
+          <w:rFonts w:ascii="Times New Roman" w:hAnsi="Times New Roman" w:cs="Times New Roman"/>
+          <w:sz w:val="26"/>
+          <w:szCs w:val="26"/>
+        </w:rPr>
+        <w:t xml:space="preserve">: </w:t>
+      </w:r>
+      <w:r>
+        <w:rPr>
+          <w:rFonts w:ascii="Times New Roman" w:hAnsi="Times New Roman" w:cs="Times New Roman"/>
+          <w:sz w:val="26"/>
+          <w:szCs w:val="26"/>
+        </w:rPr>
+        <w:t>{{so_dien_thoai_ben_cho_thue}}</w:t>
+      </w:r>
+    </w:p>
+    <w:p>
+      <w:pPr>
+        <w:spacing w:before="120" w:after="120" w:line="276" w:lineRule="auto"/>
+        <w:rPr>
+          <w:rFonts w:ascii="Times New Roman" w:hAnsi="Times New Roman" w:cs="Times New Roman"/>
+          <w:b/>
+          <w:sz w:val="26"/>
+          <w:szCs w:val="26"/>
+          <w:u w:val="single"/>
+        </w:rPr>
+      </w:pPr>
+    </w:p>
+    <w:p>
+      <w:pPr>
+        <w:spacing w:before="120" w:after="120" w:line="276" w:lineRule="auto"/>
+        <w:rPr>
+          <w:rFonts w:ascii="Times New Roman" w:hAnsi="Times New Roman" w:cs="Times New Roman"/>
+          <w:b/>
+          <w:sz w:val="26"/>
+          <w:szCs w:val="26"/>
+        </w:rPr>
+      </w:pPr>
+      <w:r>
+        <w:rPr>
+          <w:rFonts w:ascii="Times New Roman" w:hAnsi="Times New Roman" w:cs="Times New Roman"/>
+          <w:b/>
+          <w:sz w:val="26"/>
+          <w:szCs w:val="26"/>
+          <w:u w:val="single"/>
+        </w:rPr>
+        <w:t>BÊN THUÊ</w:t>
+      </w:r>
+      <w:r>
+        <w:rPr>
+          <w:rFonts w:ascii="Times New Roman" w:hAnsi="Times New Roman" w:cs="Times New Roman"/>
+          <w:b/>
+          <w:sz w:val="26"/>
+          <w:szCs w:val="26"/>
+        </w:rPr>
+        <w:t xml:space="preserve"> (Gọi tắt là “Bên B”)</w:t>
+      </w:r>
+    </w:p>
+    <w:p>
+      <w:pPr>
+        <w:spacing w:before="120" w:after="120" w:line="276" w:lineRule="auto"/>
+        <w:rPr>
+          <w:rFonts w:ascii="Times New Roman" w:hAnsi="Times New Roman" w:cs="Times New Roman"/>
+          <w:sz w:val="26"/>
+          <w:szCs w:val="26"/>
+        </w:rPr>
+      </w:pPr>
+      <w:r>
+        <w:rPr>
+          <w:rFonts w:ascii="Times New Roman" w:hAnsi="Times New Roman" w:cs="Times New Roman"/>
+          <w:sz w:val="26"/>
+          <w:szCs w:val="26"/>
+        </w:rPr>
+        <w:t>Ông/Bà</w:t>
+      </w:r>
+      <w:r>
+        <w:rPr>
+          <w:rFonts w:ascii="Times New Roman" w:hAnsi="Times New Roman" w:cs="Times New Roman"/>
+          <w:sz w:val="26"/>
+          <w:szCs w:val="26"/>
+        </w:rPr>
+        <w:tab/>
+        <w:t>: {{ten_bên_thue}}</w:t>
+      </w:r>
+    </w:p>
+    <w:p>
+      <w:pPr>
+        <w:spacing w:before="120" w:after="120" w:line="276" w:lineRule="auto"/>
+        <w:rPr>
+          <w:rFonts w:ascii="Times New Roman" w:hAnsi="Times New Roman" w:cs="Times New Roman"/>
+          <w:sz w:val="26"/>
+          <w:szCs w:val="26"/>
+        </w:rPr>
+      </w:pPr>
+      <w:r>
+        <w:rPr>
+          <w:rFonts w:ascii="Times New Roman" w:hAnsi="Times New Roman" w:cs="Times New Roman"/>
+          <w:sz w:val="26"/>
+          <w:szCs w:val="26"/>
+        </w:rPr>
+        <w:t>CCCD số</w:t>
+      </w:r>
+      <w:r>
+        <w:rPr>
+          <w:rFonts w:ascii="Times New Roman" w:hAnsi="Times New Roman" w:cs="Times New Roman"/>
+          <w:sz w:val="26"/>
+          <w:szCs w:val="26"/>
+        </w:rPr>
+        <w:tab/>
+        <w:t>: {{</w:t>
+      </w:r>
+      <w:r>
+        <w:rPr>
+          <w:rFonts w:ascii="Times New Roman" w:hAnsi="Times New Roman" w:cs="Times New Roman"/>
+          <w:sz w:val="26"/>
+          <w:szCs w:val="26"/>
+        </w:rPr>
+        <w:t>cccd_</w:t>
+      </w:r>
+      <w:r>
+        <w:rPr>
+          <w:rFonts w:ascii="Times New Roman" w:hAnsi="Times New Roman" w:cs="Times New Roman"/>
+          <w:sz w:val="26"/>
+          <w:szCs w:val="26"/>
+        </w:rPr>
+        <w:t>ben_thue}}</w:t>
+      </w:r>
+      <w:r>
+        <w:rPr>
+          <w:rFonts w:ascii="Times New Roman" w:hAnsi="Times New Roman" w:cs="Times New Roman"/>
+          <w:sz w:val="26"/>
+          <w:szCs w:val="26"/>
+        </w:rPr>
+        <w:tab/>
+        <w:t>Ngày cấp: {{ngay_cap_cccd_ben_thue}}</w:t>
+      </w:r>
+      <w:r>
+        <w:rPr>
+          <w:rFonts w:ascii="Times New Roman" w:hAnsi="Times New Roman" w:cs="Times New Roman"/>
+          <w:sz w:val="26"/>
+          <w:szCs w:val="26"/>
+        </w:rPr>
+        <w:tab/>
+      </w:r>
+    </w:p>
+    <w:p>
+      <w:pPr>
+        <w:spacing w:before="120" w:after="120" w:line="276" w:lineRule="auto"/>
+        <w:rPr>
+          <w:rFonts w:ascii="Times New Roman" w:hAnsi="Times New Roman" w:cs="Times New Roman"/>
+          <w:sz w:val="26"/>
+          <w:szCs w:val="26"/>
+        </w:rPr>
+      </w:pPr>
+      <w:r>
+        <w:rPr>
+          <w:rFonts w:ascii="Times New Roman" w:hAnsi="Times New Roman" w:cs="Times New Roman"/>
+          <w:sz w:val="26"/>
+          <w:szCs w:val="26"/>
+        </w:rPr>
+        <w:t>Nơi cấp: {{noi_cap_cccd_ben_thue}}</w:t>
+      </w:r>
+    </w:p>
+    <w:p>
+      <w:pPr>
+        <w:spacing w:before="120" w:after="120" w:line="276" w:lineRule="auto"/>
+        <w:rPr>
+          <w:rFonts w:ascii="Times New Roman" w:hAnsi="Times New Roman" w:cs="Times New Roman"/>
+          <w:sz w:val="26"/>
+          <w:szCs w:val="26"/>
+        </w:rPr>
+      </w:pPr>
+      <w:r>
+        <w:rPr>
+          <w:rFonts w:ascii="Times New Roman" w:hAnsi="Times New Roman" w:cs="Times New Roman"/>
+          <w:sz w:val="26"/>
+          <w:szCs w:val="26"/>
+        </w:rPr>
+        <w:t>Hộ khẩu thường trú: {{ho_khau_thuong_tru_ben_thue}}</w:t>
+      </w:r>
+    </w:p>
+    <w:p>
+      <w:pPr>
+        <w:spacing w:before="120" w:after="120" w:line="276" w:lineRule="auto"/>
+        <w:rPr>
+          <w:rFonts w:ascii="Times New Roman" w:hAnsi="Times New Roman" w:cs="Times New Roman"/>
+          <w:sz w:val="26"/>
+          <w:szCs w:val="26"/>
+        </w:rPr>
+      </w:pPr>
+      <w:r>
+        <w:rPr>
+          <w:rFonts w:ascii="Times New Roman" w:hAnsi="Times New Roman" w:cs="Times New Roman"/>
+          <w:sz w:val="26"/>
+          <w:szCs w:val="26"/>
+        </w:rPr>
+        <w:t>Điện thoại</w:t>
+      </w:r>
+      <w:r>
+        <w:rPr>
+          <w:rFonts w:ascii="Times New Roman" w:hAnsi="Times New Roman" w:cs="Times New Roman"/>
+          <w:sz w:val="26"/>
+          <w:szCs w:val="26"/>
+        </w:rPr>
+        <w:tab/>
+        <w:t>: {{so_dien_thoai_ben_thue}}</w:t>
+      </w:r>
+    </w:p>
+    <w:p>
+      <w:pPr>
+        <w:spacing w:before="120" w:after="120" w:line="276" w:lineRule="auto"/>
+        <w:ind w:firstLine="567"/>
+        <w:rPr>
+          <w:rFonts w:ascii="Times New Roman" w:hAnsi="Times New Roman" w:cs="Times New Roman"/>
+          <w:b/>
+          <w:i/>
+          <w:sz w:val="26"/>
+          <w:szCs w:val="26"/>
+        </w:rPr>
+      </w:pPr>
+      <w:r>
+        <w:rPr>
+          <w:rFonts w:ascii="Times New Roman" w:hAnsi="Times New Roman" w:cs="Times New Roman"/>
+          <w:b/>
+          <w:i/>
+          <w:sz w:val="26"/>
+          <w:szCs w:val="26"/>
+        </w:rPr>
+        <w:t>Sau</w:t>
+      </w:r>
+      <w:r>
+        <w:rPr>
+          <w:rFonts w:ascii="Times New Roman" w:hAnsi="Times New Roman" w:cs="Times New Roman"/>
+          <w:b/>
+          <w:i/>
+          <w:sz w:val="26"/>
+          <w:szCs w:val="26"/>
+        </w:rPr>
+        <w:t xml:space="preserve"> </w:t>
+      </w:r>
+      <w:r>
+        <w:rPr>
+          <w:rFonts w:ascii="Times New Roman" w:hAnsi="Times New Roman" w:cs="Times New Roman"/>
+          <w:b/>
+          <w:i/>
+          <w:sz w:val="26"/>
+          <w:szCs w:val="26"/>
+        </w:rPr>
+        <w:t>k</w:t>
+      </w:r>
+      <w:r>
+        <w:rPr>
+          <w:rFonts w:ascii="Times New Roman" w:hAnsi="Times New Roman" w:cs="Times New Roman"/>
+          <w:b/>
+          <w:i/>
+          <w:sz w:val="26"/>
+          <w:szCs w:val="26"/>
+        </w:rPr>
+        <w:t>hi bàn bạc và thống nhất, hai Bên đồng ý ký Hợp đồng thuê nhà với các nội dung và điều khoản cụ thể sau đây:</w:t>
+      </w:r>
+    </w:p>
+    <w:p>
+      <w:pPr>
+        <w:spacing w:before="120" w:after="120" w:line="276" w:lineRule="auto"/>
+        <w:ind w:firstLine="567"/>
+        <w:rPr>
+          <w:rFonts w:ascii="Times New Roman" w:hAnsi="Times New Roman" w:cs="Times New Roman"/>
+          <w:b/>
+          <w:sz w:val="26"/>
+          <w:szCs w:val="26"/>
+        </w:rPr>
+      </w:pPr>
+      <w:r>
+        <w:rPr>
+          <w:rFonts w:ascii="Times New Roman" w:hAnsi="Times New Roman" w:cs="Times New Roman"/>
+          <w:b/>
+          <w:sz w:val="26"/>
+          <w:szCs w:val="26"/>
+        </w:rPr>
+        <w:t>ĐIỀU 1: ĐỐI TƯỢNG CỦA HỢP ĐỒNG</w:t>
+      </w:r>
+    </w:p>
+    <w:p>
+      <w:pPr>
+        <w:spacing w:before="120" w:after="120" w:line="276" w:lineRule="auto"/>
+        <w:ind w:firstLine="567"/>
+        <w:rPr>
+          <w:rFonts w:ascii="Times New Roman" w:hAnsi="Times New Roman" w:cs="Times New Roman"/>
+          <w:sz w:val="26"/>
+          <w:szCs w:val="26"/>
+        </w:rPr>
+      </w:pPr>
+      <w:r>
+        <w:rPr>
+          <w:rFonts w:ascii="Times New Roman" w:hAnsi="Times New Roman"/>
+          <w:b/>
+          <w:noProof/>
+          <w:sz w:val="26"/>
+          <w:szCs w:val="26"/>
+          <w:lang w:val="vi-VN"/>
+        </w:rPr>
+        <w:t>1</w:t>
+      </w:r>
+      <w:r>
+        <w:rPr>
+          <w:rFonts w:ascii="Times New Roman" w:hAnsi="Times New Roman"/>
+          <w:b/>
+          <w:noProof/>
+          <w:sz w:val="26"/>
+          <w:szCs w:val="26"/>
+        </w:rPr>
+        <w:t>.1</w:t>
+      </w:r>
+      <w:r>
+        <w:rPr>
+          <w:rFonts w:ascii="Times New Roman" w:hAnsi="Times New Roman"/>
+          <w:b/>
+          <w:noProof/>
+          <w:sz w:val="26"/>
+          <w:szCs w:val="26"/>
+          <w:lang w:val="vi-VN"/>
+        </w:rPr>
+        <w:t>.</w:t>
+      </w:r>
+      <w:r>
+        <w:rPr>
+          <w:rFonts w:ascii="Times New Roman" w:hAnsi="Times New Roman"/>
+          <w:noProof/>
+          <w:sz w:val="26"/>
+          <w:szCs w:val="26"/>
+          <w:lang w:val="vi-VN"/>
+        </w:rPr>
+        <w:t xml:space="preserve"> </w:t>
+      </w:r>
+      <w:r>
+        <w:rPr>
+          <w:rFonts w:ascii="Times New Roman" w:hAnsi="Times New Roman"/>
+          <w:noProof/>
+          <w:sz w:val="26"/>
+          <w:szCs w:val="26"/>
+          <w:lang w:val="vi-VN"/>
+        </w:rPr>
+        <w:t>Bên A là chủ sở hữu</w:t>
+      </w:r>
+      <w:r>
+        <w:rPr>
+          <w:rFonts w:ascii="Times New Roman" w:hAnsi="Times New Roman"/>
+          <w:noProof/>
+          <w:sz w:val="26"/>
+          <w:szCs w:val="26"/>
+        </w:rPr>
+        <w:t xml:space="preserve">/chủ sử dụng </w:t>
+      </w:r>
+      <w:r>
+        <w:rPr>
+          <w:rFonts w:ascii="Times New Roman" w:hAnsi="Times New Roman"/>
+          <w:noProof/>
+          <w:sz w:val="26"/>
+          <w:szCs w:val="26"/>
+          <w:lang w:val="vi-VN"/>
+        </w:rPr>
+        <w:t>đối</w:t>
+      </w:r>
+      <w:r>
+        <w:rPr>
+          <w:rFonts w:ascii="Times New Roman" w:hAnsi="Times New Roman"/>
+          <w:noProof/>
+          <w:sz w:val="26"/>
+          <w:szCs w:val="26"/>
+        </w:rPr>
+        <w:t xml:space="preserve"> </w:t>
+      </w:r>
+      <w:r>
+        <w:rPr>
+          <w:rFonts w:ascii="Times New Roman" w:hAnsi="Times New Roman"/>
+          <w:noProof/>
+          <w:sz w:val="26"/>
+          <w:szCs w:val="26"/>
+          <w:lang w:val="vi-VN"/>
+        </w:rPr>
+        <w:t xml:space="preserve">với </w:t>
+      </w:r>
+      <w:r>
+        <w:rPr>
+          <w:rFonts w:ascii="Times New Roman" w:hAnsi="Times New Roman"/>
+          <w:noProof/>
+          <w:sz w:val="26"/>
+          <w:szCs w:val="26"/>
+        </w:rPr>
+        <w:t xml:space="preserve">đất, </w:t>
+      </w:r>
+      <w:r>
+        <w:rPr>
+          <w:rFonts w:ascii="Times New Roman" w:hAnsi="Times New Roman"/>
+          <w:noProof/>
+          <w:sz w:val="26"/>
+          <w:szCs w:val="26"/>
+          <w:lang w:val="vi-VN"/>
+        </w:rPr>
+        <w:t xml:space="preserve">nhà ở </w:t>
+      </w:r>
+      <w:r>
+        <w:rPr>
+          <w:rFonts w:ascii="Times New Roman" w:hAnsi="Times New Roman"/>
+          <w:noProof/>
+          <w:sz w:val="26"/>
+          <w:szCs w:val="26"/>
+        </w:rPr>
+        <w:t xml:space="preserve">và tài sản khác gắn liền với đất </w:t>
+      </w:r>
+      <w:r>
+        <w:rPr>
+          <w:rFonts w:ascii="Times New Roman" w:hAnsi="Times New Roman"/>
+          <w:noProof/>
+          <w:sz w:val="26"/>
+          <w:szCs w:val="26"/>
+          <w:lang w:val="vi-VN"/>
+        </w:rPr>
+        <w:t xml:space="preserve">tại địa </w:t>
+      </w:r>
+      <w:r>
+        <w:rPr>
+          <w:rFonts w:ascii="Times New Roman" w:hAnsi="Times New Roman"/>
+          <w:noProof/>
+          <w:sz w:val="26"/>
+          <w:szCs w:val="26"/>
+        </w:rPr>
+        <w:t xml:space="preserve">chỉ </w:t>
+      </w:r>
+      <w:r>
+        <w:rPr>
+          <w:rFonts w:ascii="Times New Roman" w:hAnsi="Times New Roman"/>
+          <w:noProof/>
+          <w:sz w:val="26"/>
+          <w:szCs w:val="26"/>
+        </w:rPr>
+        <w:t>{{dia_chi_cho_thue}}</w:t>
+      </w:r>
+      <w:r>
+        <w:rPr>
+          <w:rFonts w:ascii="Times New Roman" w:hAnsi="Times New Roman" w:cs="Times New Roman"/>
+          <w:sz w:val="26"/>
+          <w:szCs w:val="26"/>
+        </w:rPr>
+        <w:t xml:space="preserve"> theo G</w:t>
+      </w:r>
+      <w:r>
+        <w:rPr>
+          <w:rFonts w:ascii="Times New Roman" w:hAnsi="Times New Roman" w:cs="Times New Roman"/>
+          <w:sz w:val="26"/>
+          <w:szCs w:val="26"/>
+        </w:rPr>
+        <w:t xml:space="preserve">iấy chứng nhận quyền sử dụng đất, quyền sở hữu nhà ở và tài sản gắn liền với đất số </w:t>
+      </w:r>
+      <w:r>
+        <w:rPr>
+          <w:rFonts w:ascii="Times New Roman" w:hAnsi="Times New Roman" w:cs="Times New Roman"/>
+          <w:sz w:val="26"/>
+          <w:szCs w:val="26"/>
+        </w:rPr>
+        <w:t>{{</w:t>
+      </w:r>
+      <w:r>
+        <w:rPr>
+          <w:rFonts w:ascii="Times New Roman" w:hAnsi="Times New Roman" w:cs="Times New Roman"/>
+          <w:sz w:val="26"/>
+          <w:szCs w:val="26"/>
+        </w:rPr>
+        <w:t>thua_dat_so</w:t>
       </w:r>
       <w:r>
         <w:rPr>
@@ -357,813 +988,6 @@
         </w:rPr>
         <w:t>}}</w:t>
       </w:r>
-    </w:p>
-    <w:p>
-      <w:pPr>
-        <w:spacing w:before="120" w:after="120" w:line="276" w:lineRule="auto"/>
-        <w:rPr>
-          <w:rFonts w:ascii="Times New Roman" w:hAnsi="Times New Roman" w:cs="Times New Roman"/>
-          <w:sz w:val="26"/>
-          <w:szCs w:val="26"/>
-        </w:rPr>
-      </w:pPr>
-      <w:r>
-        <w:rPr>
-          <w:rFonts w:ascii="Times New Roman" w:hAnsi="Times New Roman" w:cs="Times New Roman"/>
-          <w:sz w:val="26"/>
-          <w:szCs w:val="26"/>
-        </w:rPr>
-        <w:t>C</w:t>
-      </w:r>
-      <w:r>
-        <w:rPr>
-          <w:rFonts w:ascii="Times New Roman" w:hAnsi="Times New Roman" w:cs="Times New Roman"/>
-          <w:sz w:val="26"/>
-          <w:szCs w:val="26"/>
-        </w:rPr>
-        <w:t>CCD</w:t>
-      </w:r>
-      <w:r>
-        <w:rPr>
-          <w:rFonts w:ascii="Times New Roman" w:hAnsi="Times New Roman" w:cs="Times New Roman"/>
-          <w:sz w:val="26"/>
-          <w:szCs w:val="26"/>
-        </w:rPr>
-        <w:t xml:space="preserve"> số</w:t>
-      </w:r>
-      <w:r>
-        <w:rPr>
-          <w:rFonts w:ascii="Times New Roman" w:hAnsi="Times New Roman" w:cs="Times New Roman"/>
-          <w:sz w:val="26"/>
-          <w:szCs w:val="26"/>
-        </w:rPr>
-        <w:tab/>
-      </w:r>
-      <w:r>
-        <w:rPr>
-          <w:rFonts w:ascii="Times New Roman" w:hAnsi="Times New Roman" w:cs="Times New Roman"/>
-          <w:sz w:val="26"/>
-          <w:szCs w:val="26"/>
-        </w:rPr>
-        <w:t xml:space="preserve">: </w:t>
-      </w:r>
-      <w:r>
-        <w:rPr>
-          <w:rFonts w:ascii="Times New Roman" w:hAnsi="Times New Roman" w:cs="Times New Roman"/>
-          <w:sz w:val="26"/>
-          <w:szCs w:val="26"/>
-        </w:rPr>
-        <w:t>{{</w:t>
-      </w:r>
-      <w:r>
-        <w:rPr>
-          <w:rFonts w:ascii="Times New Roman" w:hAnsi="Times New Roman" w:cs="Times New Roman"/>
-          <w:sz w:val="26"/>
-          <w:szCs w:val="26"/>
-        </w:rPr>
-        <w:t>ben_cho_thue</w:t>
-      </w:r>
-      <w:r>
-        <w:rPr>
-          <w:rFonts w:ascii="Times New Roman" w:hAnsi="Times New Roman" w:cs="Times New Roman"/>
-          <w:sz w:val="26"/>
-          <w:szCs w:val="26"/>
-        </w:rPr>
-        <w:t>}}</w:t>
-      </w:r>
-      <w:r>
-        <w:rPr>
-          <w:rFonts w:ascii="Times New Roman" w:hAnsi="Times New Roman" w:cs="Times New Roman"/>
-          <w:sz w:val="26"/>
-          <w:szCs w:val="26"/>
-        </w:rPr>
-        <w:tab/>
-      </w:r>
-      <w:r>
-        <w:rPr>
-          <w:rFonts w:ascii="Times New Roman" w:hAnsi="Times New Roman" w:cs="Times New Roman"/>
-          <w:sz w:val="26"/>
-          <w:szCs w:val="26"/>
-        </w:rPr>
-        <w:t xml:space="preserve">Ngày cấp: </w:t>
-      </w:r>
-      <w:r>
-        <w:rPr>
-          <w:rFonts w:ascii="Times New Roman" w:hAnsi="Times New Roman" w:cs="Times New Roman"/>
-          <w:sz w:val="26"/>
-          <w:szCs w:val="26"/>
-        </w:rPr>
-        <w:t>{{</w:t>
-      </w:r>
-      <w:r>
-        <w:rPr>
-          <w:rFonts w:ascii="Times New Roman" w:hAnsi="Times New Roman" w:cs="Times New Roman"/>
-          <w:sz w:val="26"/>
-          <w:szCs w:val="26"/>
-        </w:rPr>
-        <w:t>ngay_cap_cccd_</w:t>
-      </w:r>
-      <w:r>
-        <w:rPr>
-          <w:rFonts w:ascii="Times New Roman" w:hAnsi="Times New Roman" w:cs="Times New Roman"/>
-          <w:sz w:val="26"/>
-          <w:szCs w:val="26"/>
-        </w:rPr>
-        <w:t>ben_cho_thue}}</w:t>
-      </w:r>
-      <w:r>
-        <w:rPr>
-          <w:rFonts w:ascii="Times New Roman" w:hAnsi="Times New Roman" w:cs="Times New Roman"/>
-          <w:sz w:val="26"/>
-          <w:szCs w:val="26"/>
-        </w:rPr>
-        <w:tab/>
-      </w:r>
-    </w:p>
-    <w:p>
-      <w:pPr>
-        <w:spacing w:before="120" w:after="120" w:line="276" w:lineRule="auto"/>
-        <w:rPr>
-          <w:rFonts w:ascii="Times New Roman" w:hAnsi="Times New Roman" w:cs="Times New Roman"/>
-          <w:sz w:val="26"/>
-          <w:szCs w:val="26"/>
-        </w:rPr>
-      </w:pPr>
-      <w:r>
-        <w:rPr>
-          <w:rFonts w:ascii="Times New Roman" w:hAnsi="Times New Roman" w:cs="Times New Roman"/>
-          <w:sz w:val="26"/>
-          <w:szCs w:val="26"/>
-        </w:rPr>
-        <w:t xml:space="preserve">Nơi cấp: </w:t>
-      </w:r>
-      <w:r>
-        <w:rPr>
-          <w:rFonts w:ascii="Times New Roman" w:hAnsi="Times New Roman" w:cs="Times New Roman"/>
-          <w:sz w:val="26"/>
-          <w:szCs w:val="26"/>
-        </w:rPr>
-        <w:t>{{</w:t>
-      </w:r>
-      <w:r>
-        <w:rPr>
-          <w:rFonts w:ascii="Times New Roman" w:hAnsi="Times New Roman" w:cs="Times New Roman"/>
-          <w:sz w:val="26"/>
-          <w:szCs w:val="26"/>
-        </w:rPr>
-        <w:t>noi_cap_cccd_</w:t>
-      </w:r>
-      <w:r>
-        <w:rPr>
-          <w:rFonts w:ascii="Times New Roman" w:hAnsi="Times New Roman" w:cs="Times New Roman"/>
-          <w:sz w:val="26"/>
-          <w:szCs w:val="26"/>
-        </w:rPr>
-        <w:t>ben_cho_thue}}</w:t>
-      </w:r>
-    </w:p>
-    <w:p>
-      <w:pPr>
-        <w:spacing w:before="120" w:after="120" w:line="276" w:lineRule="auto"/>
-        <w:rPr>
-          <w:rFonts w:ascii="Times New Roman" w:hAnsi="Times New Roman" w:cs="Times New Roman"/>
-          <w:sz w:val="26"/>
-          <w:szCs w:val="26"/>
-        </w:rPr>
-      </w:pPr>
-      <w:r>
-        <w:rPr>
-          <w:rFonts w:ascii="Times New Roman" w:hAnsi="Times New Roman" w:cs="Times New Roman"/>
-          <w:sz w:val="26"/>
-          <w:szCs w:val="26"/>
-        </w:rPr>
-        <w:t xml:space="preserve">Hộ khẩu thường trú: </w:t>
-      </w:r>
-      <w:r>
-        <w:rPr>
-          <w:rFonts w:ascii="Times New Roman" w:hAnsi="Times New Roman" w:cs="Times New Roman"/>
-          <w:sz w:val="26"/>
-          <w:szCs w:val="26"/>
-        </w:rPr>
-        <w:t>{{</w:t>
-      </w:r>
-      <w:r>
-        <w:rPr>
-          <w:rFonts w:ascii="Times New Roman" w:hAnsi="Times New Roman" w:cs="Times New Roman"/>
-          <w:sz w:val="26"/>
-          <w:szCs w:val="26"/>
-        </w:rPr>
-        <w:t>ho_khau_thuong_tru_</w:t>
-      </w:r>
-      <w:r>
-        <w:rPr>
-          <w:rFonts w:ascii="Times New Roman" w:hAnsi="Times New Roman" w:cs="Times New Roman"/>
-          <w:sz w:val="26"/>
-          <w:szCs w:val="26"/>
-        </w:rPr>
-        <w:t>ben_cho_thue}}</w:t>
-      </w:r>
-    </w:p>
-    <w:p>
-      <w:pPr>
-        <w:spacing w:before="120" w:after="120" w:line="276" w:lineRule="auto"/>
-        <w:rPr>
-          <w:rFonts w:ascii="Times New Roman" w:hAnsi="Times New Roman" w:cs="Times New Roman"/>
-          <w:sz w:val="26"/>
-          <w:szCs w:val="26"/>
-        </w:rPr>
-      </w:pPr>
-      <w:r>
-        <w:rPr>
-          <w:rFonts w:ascii="Times New Roman" w:hAnsi="Times New Roman" w:cs="Times New Roman"/>
-          <w:sz w:val="26"/>
-          <w:szCs w:val="26"/>
-        </w:rPr>
-        <w:t>Điện thoại</w:t>
-      </w:r>
-      <w:r>
-        <w:rPr>
-          <w:rFonts w:ascii="Times New Roman" w:hAnsi="Times New Roman" w:cs="Times New Roman"/>
-          <w:sz w:val="26"/>
-          <w:szCs w:val="26"/>
-        </w:rPr>
-        <w:tab/>
-      </w:r>
-      <w:r>
-        <w:rPr>
-          <w:rFonts w:ascii="Times New Roman" w:hAnsi="Times New Roman" w:cs="Times New Roman"/>
-          <w:sz w:val="26"/>
-          <w:szCs w:val="26"/>
-        </w:rPr>
-        <w:t xml:space="preserve">: </w:t>
-      </w:r>
-      <w:r>
-        <w:rPr>
-          <w:rFonts w:ascii="Times New Roman" w:hAnsi="Times New Roman" w:cs="Times New Roman"/>
-          <w:sz w:val="26"/>
-          <w:szCs w:val="26"/>
-        </w:rPr>
-        <w:t>{{</w:t>
-      </w:r>
-      <w:r>
-        <w:rPr>
-          <w:rFonts w:ascii="Times New Roman" w:hAnsi="Times New Roman" w:cs="Times New Roman"/>
-          <w:sz w:val="26"/>
-          <w:szCs w:val="26"/>
-        </w:rPr>
-        <w:t>so_dien_thoai_</w:t>
-      </w:r>
-      <w:r>
-        <w:rPr>
-          <w:rFonts w:ascii="Times New Roman" w:hAnsi="Times New Roman" w:cs="Times New Roman"/>
-          <w:sz w:val="26"/>
-          <w:szCs w:val="26"/>
-        </w:rPr>
-        <w:t>ben_cho_thue}}</w:t>
-      </w:r>
-    </w:p>
-    <w:p>
-      <w:pPr>
-        <w:spacing w:before="120" w:after="120" w:line="276" w:lineRule="auto"/>
-        <w:rPr>
-          <w:rFonts w:ascii="Times New Roman" w:hAnsi="Times New Roman" w:cs="Times New Roman"/>
-          <w:b/>
-          <w:sz w:val="26"/>
-          <w:szCs w:val="26"/>
-          <w:u w:val="single"/>
-        </w:rPr>
-      </w:pPr>
-    </w:p>
-    <w:p>
-      <w:pPr>
-        <w:spacing w:before="120" w:after="120" w:line="276" w:lineRule="auto"/>
-        <w:rPr>
-          <w:rFonts w:ascii="Times New Roman" w:hAnsi="Times New Roman" w:cs="Times New Roman"/>
-          <w:b/>
-          <w:sz w:val="26"/>
-          <w:szCs w:val="26"/>
-        </w:rPr>
-      </w:pPr>
-      <w:r>
-        <w:rPr>
-          <w:rFonts w:ascii="Times New Roman" w:hAnsi="Times New Roman" w:cs="Times New Roman"/>
-          <w:b/>
-          <w:sz w:val="26"/>
-          <w:szCs w:val="26"/>
-          <w:u w:val="single"/>
-        </w:rPr>
-        <w:t>BÊN THUÊ</w:t>
-      </w:r>
-      <w:r>
-        <w:rPr>
-          <w:rFonts w:ascii="Times New Roman" w:hAnsi="Times New Roman" w:cs="Times New Roman"/>
-          <w:b/>
-          <w:sz w:val="26"/>
-          <w:szCs w:val="26"/>
-        </w:rPr>
-        <w:t xml:space="preserve"> (Gọi tắt là “Bên B”)</w:t>
-      </w:r>
-    </w:p>
-    <w:p>
-      <w:pPr>
-        <w:spacing w:before="120" w:after="120" w:line="276" w:lineRule="auto"/>
-        <w:rPr>
-          <w:rFonts w:ascii="Times New Roman" w:hAnsi="Times New Roman" w:cs="Times New Roman"/>
-          <w:sz w:val="26"/>
-          <w:szCs w:val="26"/>
-        </w:rPr>
-      </w:pPr>
-      <w:r>
-        <w:rPr>
-          <w:rFonts w:ascii="Times New Roman" w:hAnsi="Times New Roman" w:cs="Times New Roman"/>
-          <w:sz w:val="26"/>
-          <w:szCs w:val="26"/>
-        </w:rPr>
-        <w:t>Ông/Bà</w:t>
-      </w:r>
-      <w:r>
-        <w:rPr>
-          <w:rFonts w:ascii="Times New Roman" w:hAnsi="Times New Roman" w:cs="Times New Roman"/>
-          <w:sz w:val="26"/>
-          <w:szCs w:val="26"/>
-        </w:rPr>
-        <w:tab/>
-        <w:t>: {{ten_bên</w:t>
-      </w:r>
-      <w:r>
-        <w:rPr>
-          <w:rFonts w:ascii="Times New Roman" w:hAnsi="Times New Roman" w:cs="Times New Roman"/>
-          <w:sz w:val="26"/>
-          <w:szCs w:val="26"/>
-        </w:rPr>
-        <w:t xml:space="preserve"> </w:t>
-      </w:r>
-      <w:r>
-        <w:rPr>
-          <w:rFonts w:ascii="Times New Roman" w:hAnsi="Times New Roman" w:cs="Times New Roman"/>
-          <w:sz w:val="26"/>
-          <w:szCs w:val="26"/>
-        </w:rPr>
-        <w:t>_thue}}</w:t>
-      </w:r>
-    </w:p>
-    <w:p>
-      <w:pPr>
-        <w:spacing w:before="120" w:after="120" w:line="276" w:lineRule="auto"/>
-        <w:rPr>
-          <w:rFonts w:ascii="Times New Roman" w:hAnsi="Times New Roman" w:cs="Times New Roman"/>
-          <w:sz w:val="26"/>
-          <w:szCs w:val="26"/>
-        </w:rPr>
-      </w:pPr>
-      <w:r>
-        <w:rPr>
-          <w:rFonts w:ascii="Times New Roman" w:hAnsi="Times New Roman" w:cs="Times New Roman"/>
-          <w:sz w:val="26"/>
-          <w:szCs w:val="26"/>
-        </w:rPr>
-        <w:t>CCCD số</w:t>
-      </w:r>
-      <w:r>
-        <w:rPr>
-          <w:rFonts w:ascii="Times New Roman" w:hAnsi="Times New Roman" w:cs="Times New Roman"/>
-          <w:sz w:val="26"/>
-          <w:szCs w:val="26"/>
-        </w:rPr>
-        <w:tab/>
-        <w:t>: {{ben</w:t>
-      </w:r>
-      <w:r>
-        <w:rPr>
-          <w:rFonts w:ascii="Times New Roman" w:hAnsi="Times New Roman" w:cs="Times New Roman"/>
-          <w:sz w:val="26"/>
-          <w:szCs w:val="26"/>
-        </w:rPr>
-        <w:t xml:space="preserve"> </w:t>
-      </w:r>
-      <w:r>
-        <w:rPr>
-          <w:rFonts w:ascii="Times New Roman" w:hAnsi="Times New Roman" w:cs="Times New Roman"/>
-          <w:sz w:val="26"/>
-          <w:szCs w:val="26"/>
-        </w:rPr>
-        <w:t>_thue}}</w:t>
-      </w:r>
-      <w:r>
-        <w:rPr>
-          <w:rFonts w:ascii="Times New Roman" w:hAnsi="Times New Roman" w:cs="Times New Roman"/>
-          <w:sz w:val="26"/>
-          <w:szCs w:val="26"/>
-        </w:rPr>
-        <w:tab/>
-        <w:t>Ngày cấp: {{ngay_cap_cccd_ben</w:t>
-      </w:r>
-      <w:r>
-        <w:rPr>
-          <w:rFonts w:ascii="Times New Roman" w:hAnsi="Times New Roman" w:cs="Times New Roman"/>
-          <w:sz w:val="26"/>
-          <w:szCs w:val="26"/>
-        </w:rPr>
-        <w:t xml:space="preserve"> </w:t>
-      </w:r>
-      <w:r>
-        <w:rPr>
-          <w:rFonts w:ascii="Times New Roman" w:hAnsi="Times New Roman" w:cs="Times New Roman"/>
-          <w:sz w:val="26"/>
-          <w:szCs w:val="26"/>
-        </w:rPr>
-        <w:t>_thue}}</w:t>
-      </w:r>
-      <w:r>
-        <w:rPr>
-          <w:rFonts w:ascii="Times New Roman" w:hAnsi="Times New Roman" w:cs="Times New Roman"/>
-          <w:sz w:val="26"/>
-          <w:szCs w:val="26"/>
-        </w:rPr>
-        <w:tab/>
-      </w:r>
-    </w:p>
-    <w:p>
-      <w:pPr>
-        <w:spacing w:before="120" w:after="120" w:line="276" w:lineRule="auto"/>
-        <w:rPr>
-          <w:rFonts w:ascii="Times New Roman" w:hAnsi="Times New Roman" w:cs="Times New Roman"/>
-          <w:sz w:val="26"/>
-          <w:szCs w:val="26"/>
-        </w:rPr>
-      </w:pPr>
-      <w:r>
-        <w:rPr>
-          <w:rFonts w:ascii="Times New Roman" w:hAnsi="Times New Roman" w:cs="Times New Roman"/>
-          <w:sz w:val="26"/>
-          <w:szCs w:val="26"/>
-        </w:rPr>
-        <w:t>Nơi cấp: {{noi_cap_cccd_ben</w:t>
-      </w:r>
-      <w:r>
-        <w:rPr>
-          <w:rFonts w:ascii="Times New Roman" w:hAnsi="Times New Roman" w:cs="Times New Roman"/>
-          <w:sz w:val="26"/>
-          <w:szCs w:val="26"/>
-        </w:rPr>
-        <w:t xml:space="preserve"> </w:t>
-      </w:r>
-      <w:r>
-        <w:rPr>
-          <w:rFonts w:ascii="Times New Roman" w:hAnsi="Times New Roman" w:cs="Times New Roman"/>
-          <w:sz w:val="26"/>
-          <w:szCs w:val="26"/>
-        </w:rPr>
-        <w:t>_thue}}</w:t>
-      </w:r>
-    </w:p>
-    <w:p>
-      <w:pPr>
-        <w:spacing w:before="120" w:after="120" w:line="276" w:lineRule="auto"/>
-        <w:rPr>
-          <w:rFonts w:ascii="Times New Roman" w:hAnsi="Times New Roman" w:cs="Times New Roman"/>
-          <w:sz w:val="26"/>
-          <w:szCs w:val="26"/>
-        </w:rPr>
-      </w:pPr>
-      <w:r>
-        <w:rPr>
-          <w:rFonts w:ascii="Times New Roman" w:hAnsi="Times New Roman" w:cs="Times New Roman"/>
-          <w:sz w:val="26"/>
-          <w:szCs w:val="26"/>
-        </w:rPr>
-        <w:t>Hộ khẩu thường trú: {{ho_khau_thuong_tru_ben</w:t>
-      </w:r>
-      <w:r>
-        <w:rPr>
-          <w:rFonts w:ascii="Times New Roman" w:hAnsi="Times New Roman" w:cs="Times New Roman"/>
-          <w:sz w:val="26"/>
-          <w:szCs w:val="26"/>
-        </w:rPr>
-        <w:t xml:space="preserve"> </w:t>
-      </w:r>
-      <w:r>
-        <w:rPr>
-          <w:rFonts w:ascii="Times New Roman" w:hAnsi="Times New Roman" w:cs="Times New Roman"/>
-          <w:sz w:val="26"/>
-          <w:szCs w:val="26"/>
-        </w:rPr>
-        <w:t>_thue}}</w:t>
-      </w:r>
-    </w:p>
-    <w:p>
-      <w:pPr>
-        <w:spacing w:before="120" w:after="120" w:line="276" w:lineRule="auto"/>
-        <w:rPr>
-          <w:rFonts w:ascii="Times New Roman" w:hAnsi="Times New Roman" w:cs="Times New Roman"/>
-          <w:sz w:val="26"/>
-          <w:szCs w:val="26"/>
-        </w:rPr>
-      </w:pPr>
-      <w:r>
-        <w:rPr>
-          <w:rFonts w:ascii="Times New Roman" w:hAnsi="Times New Roman" w:cs="Times New Roman"/>
-          <w:sz w:val="26"/>
-          <w:szCs w:val="26"/>
-        </w:rPr>
-        <w:t>Điện thoại</w:t>
-      </w:r>
-      <w:r>
-        <w:rPr>
-          <w:rFonts w:ascii="Times New Roman" w:hAnsi="Times New Roman" w:cs="Times New Roman"/>
-          <w:sz w:val="26"/>
-          <w:szCs w:val="26"/>
-        </w:rPr>
-        <w:tab/>
-        <w:t>: {{so_dien_thoai_ben</w:t>
-      </w:r>
-      <w:r>
-        <w:rPr>
-          <w:rFonts w:ascii="Times New Roman" w:hAnsi="Times New Roman" w:cs="Times New Roman"/>
-          <w:sz w:val="26"/>
-          <w:szCs w:val="26"/>
-        </w:rPr>
-        <w:t xml:space="preserve"> </w:t>
-      </w:r>
-      <w:r>
-        <w:rPr>
-          <w:rFonts w:ascii="Times New Roman" w:hAnsi="Times New Roman" w:cs="Times New Roman"/>
-          <w:sz w:val="26"/>
-          <w:szCs w:val="26"/>
-        </w:rPr>
-        <w:t>_thue}}</w:t>
-      </w:r>
-    </w:p>
-    <w:p>
-      <w:pPr>
-        <w:spacing w:before="120" w:after="120" w:line="276" w:lineRule="auto"/>
-        <w:ind w:firstLine="567"/>
-        <w:rPr>
-          <w:rFonts w:ascii="Times New Roman" w:hAnsi="Times New Roman" w:cs="Times New Roman"/>
-          <w:b/>
-          <w:i/>
-          <w:sz w:val="26"/>
-          <w:szCs w:val="26"/>
-        </w:rPr>
-      </w:pPr>
-      <w:r>
-        <w:rPr>
-          <w:rFonts w:ascii="Times New Roman" w:hAnsi="Times New Roman" w:cs="Times New Roman"/>
-          <w:b/>
-          <w:i/>
-          <w:sz w:val="26"/>
-          <w:szCs w:val="26"/>
-        </w:rPr>
-        <w:t>Sau</w:t>
-      </w:r>
-      <w:r>
-        <w:rPr>
-          <w:rFonts w:ascii="Times New Roman" w:hAnsi="Times New Roman" w:cs="Times New Roman"/>
-          <w:b/>
-          <w:i/>
-          <w:sz w:val="26"/>
-          <w:szCs w:val="26"/>
-        </w:rPr>
-        <w:t xml:space="preserve"> </w:t>
-      </w:r>
-      <w:r>
-        <w:rPr>
-          <w:rFonts w:ascii="Times New Roman" w:hAnsi="Times New Roman" w:cs="Times New Roman"/>
-          <w:b/>
-          <w:i/>
-          <w:sz w:val="26"/>
-          <w:szCs w:val="26"/>
-        </w:rPr>
-        <w:t>k</w:t>
-      </w:r>
-      <w:r>
-        <w:rPr>
-          <w:rFonts w:ascii="Times New Roman" w:hAnsi="Times New Roman" w:cs="Times New Roman"/>
-          <w:b/>
-          <w:i/>
-          <w:sz w:val="26"/>
-          <w:szCs w:val="26"/>
-        </w:rPr>
-        <w:t>hi bàn bạc và thống nhất, hai Bên đồng ý ký Hợp đồng thuê nhà với các nội dung và điều khoản cụ thể sau đây:</w:t>
-      </w:r>
-    </w:p>
-    <w:p>
-      <w:pPr>
-        <w:spacing w:before="120" w:after="120" w:line="276" w:lineRule="auto"/>
-        <w:ind w:firstLine="567"/>
-        <w:rPr>
-          <w:rFonts w:ascii="Times New Roman" w:hAnsi="Times New Roman" w:cs="Times New Roman"/>
-          <w:b/>
-          <w:sz w:val="26"/>
-          <w:szCs w:val="26"/>
-        </w:rPr>
-      </w:pPr>
-      <w:r>
-        <w:rPr>
-          <w:rFonts w:ascii="Times New Roman" w:hAnsi="Times New Roman" w:cs="Times New Roman"/>
-          <w:b/>
-          <w:sz w:val="26"/>
-          <w:szCs w:val="26"/>
-        </w:rPr>
-        <w:t>ĐIỀU 1: ĐỐI TƯỢNG CỦA HỢP ĐỒNG</w:t>
-      </w:r>
-    </w:p>
-    <w:p>
-      <w:pPr>
-        <w:spacing w:before="120" w:after="120" w:line="276" w:lineRule="auto"/>
-        <w:ind w:firstLine="567"/>
-        <w:rPr>
-          <w:rFonts w:ascii="Times New Roman" w:hAnsi="Times New Roman" w:cs="Times New Roman"/>
-          <w:sz w:val="26"/>
-          <w:szCs w:val="26"/>
-        </w:rPr>
-      </w:pPr>
-      <w:r>
-        <w:rPr>
-          <w:rFonts w:ascii="Times New Roman" w:hAnsi="Times New Roman"/>
-          <w:b/>
-          <w:noProof/>
-          <w:sz w:val="26"/>
-          <w:szCs w:val="26"/>
-          <w:lang w:val="vi-VN"/>
-        </w:rPr>
-        <w:t>1</w:t>
-      </w:r>
-      <w:r>
-        <w:rPr>
-          <w:rFonts w:ascii="Times New Roman" w:hAnsi="Times New Roman"/>
-          <w:b/>
-          <w:noProof/>
-          <w:sz w:val="26"/>
-          <w:szCs w:val="26"/>
-        </w:rPr>
-        <w:t>.1</w:t>
-      </w:r>
-      <w:r>
-        <w:rPr>
-          <w:rFonts w:ascii="Times New Roman" w:hAnsi="Times New Roman"/>
-          <w:b/>
-          <w:noProof/>
-          <w:sz w:val="26"/>
-          <w:szCs w:val="26"/>
-          <w:lang w:val="vi-VN"/>
-        </w:rPr>
-        <w:t>.</w:t>
-      </w:r>
-      <w:r>
-        <w:rPr>
-          <w:rFonts w:ascii="Times New Roman" w:hAnsi="Times New Roman"/>
-          <w:noProof/>
-          <w:sz w:val="26"/>
-          <w:szCs w:val="26"/>
-          <w:lang w:val="vi-VN"/>
-        </w:rPr>
-        <w:t xml:space="preserve"> </w:t>
-      </w:r>
-      <w:r>
-        <w:rPr>
-          <w:rFonts w:ascii="Times New Roman" w:hAnsi="Times New Roman"/>
-          <w:noProof/>
-          <w:sz w:val="26"/>
-          <w:szCs w:val="26"/>
-          <w:lang w:val="vi-VN"/>
-        </w:rPr>
-        <w:t>Bên A là chủ sở hữu</w:t>
-      </w:r>
-      <w:r>
-        <w:rPr>
-          <w:rFonts w:ascii="Times New Roman" w:hAnsi="Times New Roman"/>
-          <w:noProof/>
-          <w:sz w:val="26"/>
-          <w:szCs w:val="26"/>
-        </w:rPr>
-        <w:t xml:space="preserve">/chủ sử dụng </w:t>
-      </w:r>
-      <w:r>
-        <w:rPr>
-          <w:rFonts w:ascii="Times New Roman" w:hAnsi="Times New Roman"/>
-          <w:noProof/>
-          <w:sz w:val="26"/>
-          <w:szCs w:val="26"/>
-          <w:lang w:val="vi-VN"/>
-        </w:rPr>
-        <w:t>đối</w:t>
-      </w:r>
-      <w:r>
-        <w:rPr>
-          <w:rFonts w:ascii="Times New Roman" w:hAnsi="Times New Roman"/>
-          <w:noProof/>
-          <w:sz w:val="26"/>
-          <w:szCs w:val="26"/>
-        </w:rPr>
-        <w:t xml:space="preserve"> </w:t>
-      </w:r>
-      <w:r>
-        <w:rPr>
-          <w:rFonts w:ascii="Times New Roman" w:hAnsi="Times New Roman"/>
-          <w:noProof/>
-          <w:sz w:val="26"/>
-          <w:szCs w:val="26"/>
-          <w:lang w:val="vi-VN"/>
-        </w:rPr>
-        <w:t xml:space="preserve">với </w:t>
-      </w:r>
-      <w:r>
-        <w:rPr>
-          <w:rFonts w:ascii="Times New Roman" w:hAnsi="Times New Roman"/>
-          <w:noProof/>
-          <w:sz w:val="26"/>
-          <w:szCs w:val="26"/>
-        </w:rPr>
-        <w:t xml:space="preserve">đất, </w:t>
-      </w:r>
-      <w:r>
-        <w:rPr>
-          <w:rFonts w:ascii="Times New Roman" w:hAnsi="Times New Roman"/>
-          <w:noProof/>
-          <w:sz w:val="26"/>
-          <w:szCs w:val="26"/>
-          <w:lang w:val="vi-VN"/>
-        </w:rPr>
-        <w:t xml:space="preserve">nhà ở </w:t>
-      </w:r>
-      <w:r>
-        <w:rPr>
-          <w:rFonts w:ascii="Times New Roman" w:hAnsi="Times New Roman"/>
-          <w:noProof/>
-          <w:sz w:val="26"/>
-          <w:szCs w:val="26"/>
-        </w:rPr>
-        <w:t xml:space="preserve">và tài sản khác gắn liền với đất </w:t>
-      </w:r>
-      <w:r>
-        <w:rPr>
-          <w:rFonts w:ascii="Times New Roman" w:hAnsi="Times New Roman"/>
-          <w:noProof/>
-          <w:sz w:val="26"/>
-          <w:szCs w:val="26"/>
-          <w:lang w:val="vi-VN"/>
-        </w:rPr>
-        <w:t xml:space="preserve">tại địa </w:t>
-      </w:r>
-      <w:r>
-        <w:rPr>
-          <w:rFonts w:ascii="Times New Roman" w:hAnsi="Times New Roman"/>
-          <w:noProof/>
-          <w:sz w:val="26"/>
-          <w:szCs w:val="26"/>
-        </w:rPr>
-        <w:t xml:space="preserve">chỉ </w:t>
-      </w:r>
-      <w:r>
-        <w:rPr>
-          <w:rFonts w:ascii="Times New Roman" w:hAnsi="Times New Roman"/>
-          <w:noProof/>
-          <w:sz w:val="26"/>
-          <w:szCs w:val="26"/>
-        </w:rPr>
-        <w:t>{{dia_chi_cho_thue}}</w:t>
-      </w:r>
-      <w:r>
-        <w:rPr>
-          <w:rFonts w:ascii="Times New Roman" w:hAnsi="Times New Roman" w:cs="Times New Roman"/>
-          <w:sz w:val="26"/>
-          <w:szCs w:val="26"/>
-        </w:rPr>
-        <w:t xml:space="preserve"> theo G</w:t>
-      </w:r>
-      <w:r>
-        <w:rPr>
-          <w:rFonts w:ascii="Times New Roman" w:hAnsi="Times New Roman" w:cs="Times New Roman"/>
-          <w:sz w:val="26"/>
-          <w:szCs w:val="26"/>
-        </w:rPr>
-        <w:t xml:space="preserve">iấy chứng nhận quyền sử dụng đất, quyền sở hữu nhà ở và tài sản gắn liền với đất số </w:t>
-      </w:r>
-      <w:r>
-        <w:rPr>
-          <w:rFonts w:ascii="Times New Roman" w:hAnsi="Times New Roman" w:cs="Times New Roman"/>
-          <w:sz w:val="26"/>
-          <w:szCs w:val="26"/>
-        </w:rPr>
-        <w:t>{{</w:t>
-      </w:r>
-      <w:r>
-        <w:rPr>
-          <w:rFonts w:ascii="Times New Roman" w:hAnsi="Times New Roman" w:cs="Times New Roman"/>
-          <w:sz w:val="26"/>
-          <w:szCs w:val="26"/>
-        </w:rPr>
-        <w:t>thua_dat_so</w:t>
-      </w:r>
-      <w:r>
-        <w:rPr>
-          <w:rFonts w:ascii="Times New Roman" w:hAnsi="Times New Roman" w:cs="Times New Roman"/>
-          <w:sz w:val="26"/>
-          <w:szCs w:val="26"/>
-        </w:rPr>
-        <w:t>}}</w:t>
-      </w:r>
       <w:r>
         <w:rPr>
           <w:rFonts w:ascii="Times New Roman" w:hAnsi="Times New Roman" w:cs="Times New Roman"/>
@@ -1178,23 +1002,7 @@
           <w:sz w:val="26"/>
           <w:szCs w:val="26"/>
         </w:rPr>
-        <w:t>{{</w:t>
-      </w:r>
-      <w:r>
-        <w:rPr>
-          <w:rFonts w:ascii="Times New Roman" w:hAnsi="Times New Roman" w:cs="Times New Roman"/>
-          <w:sz w:val="26"/>
-          <w:szCs w:val="26"/>
-        </w:rPr>
-        <w:t>co_quan_cap</w:t>
-      </w:r>
-      <w:r>
-        <w:rPr>
-          <w:rFonts w:ascii="Times New Roman" w:hAnsi="Times New Roman" w:cs="Times New Roman"/>
-          <w:sz w:val="26"/>
-          <w:szCs w:val="26"/>
-        </w:rPr>
-        <w:t>}}</w:t>
+        <w:t>{{co_quan_cap}}</w:t>
       </w:r>
       <w:r>
         <w:rPr>
@@ -1218,23 +1026,7 @@
           <w:sz w:val="26"/>
           <w:szCs w:val="26"/>
         </w:rPr>
-        <w:t>{{</w:t>
-      </w:r>
-      <w:r>
-        <w:rPr>
-          <w:rFonts w:ascii="Times New Roman" w:hAnsi="Times New Roman" w:cs="Times New Roman"/>
-          <w:sz w:val="26"/>
-          <w:szCs w:val="26"/>
-        </w:rPr>
-        <w:t>thoi_gian_cap</w:t>
-      </w:r>
-      <w:r>
-        <w:rPr>
-          <w:rFonts w:ascii="Times New Roman" w:hAnsi="Times New Roman" w:cs="Times New Roman"/>
-          <w:sz w:val="26"/>
-          <w:szCs w:val="26"/>
-        </w:rPr>
-        <w:t>}}</w:t>
+        <w:t>{{thoi_gian_cap}}</w:t>
       </w:r>
     </w:p>
     <w:p>
@@ -1327,23 +1119,7 @@
           <w:sz w:val="26"/>
           <w:szCs w:val="26"/>
         </w:rPr>
-        <w:t>{{</w:t>
-      </w:r>
-      <w:r>
-        <w:rPr>
-          <w:rFonts w:ascii="Times New Roman" w:hAnsi="Times New Roman" w:cs="Times New Roman"/>
-          <w:sz w:val="26"/>
-          <w:szCs w:val="26"/>
-        </w:rPr>
-        <w:t>dien_tich_xay_dung</w:t>
-      </w:r>
-      <w:r>
-        <w:rPr>
-          <w:rFonts w:ascii="Times New Roman" w:hAnsi="Times New Roman" w:cs="Times New Roman"/>
-          <w:sz w:val="26"/>
-          <w:szCs w:val="26"/>
-        </w:rPr>
-        <w:t>}}</w:t>
+        <w:t>{{dien_tich_xay_dung}}</w:t>
       </w:r>
       <w:r>
         <w:rPr>
@@ -1424,23 +1200,7 @@
           <w:sz w:val="26"/>
           <w:szCs w:val="26"/>
         </w:rPr>
-        <w:t>{{</w:t>
-      </w:r>
-      <w:r>
-        <w:rPr>
-          <w:rFonts w:ascii="Times New Roman" w:hAnsi="Times New Roman" w:cs="Times New Roman"/>
-          <w:sz w:val="26"/>
-          <w:szCs w:val="26"/>
-        </w:rPr>
-        <w:t>dien_tich_su_dung</w:t>
-      </w:r>
-      <w:r>
-        <w:rPr>
-          <w:rFonts w:ascii="Times New Roman" w:hAnsi="Times New Roman" w:cs="Times New Roman"/>
-          <w:sz w:val="26"/>
-          <w:szCs w:val="26"/>
-        </w:rPr>
-        <w:t>}}</w:t>
+        <w:t>{{dien_tich_su_dung}}</w:t>
       </w:r>
       <w:r>
         <w:rPr>
@@ -1513,23 +1273,7 @@
           <w:sz w:val="26"/>
           <w:szCs w:val="26"/>
         </w:rPr>
-        <w:t>{{</w:t>
-      </w:r>
-      <w:r>
-        <w:rPr>
-          <w:rFonts w:ascii="Times New Roman" w:hAnsi="Times New Roman" w:cs="Times New Roman"/>
-          <w:sz w:val="26"/>
-          <w:szCs w:val="26"/>
-        </w:rPr>
-        <w:t>ket_cau_su_dung</w:t>
-      </w:r>
-      <w:r>
-        <w:rPr>
-          <w:rFonts w:ascii="Times New Roman" w:hAnsi="Times New Roman" w:cs="Times New Roman"/>
-          <w:sz w:val="26"/>
-          <w:szCs w:val="26"/>
-        </w:rPr>
-        <w:t>}}</w:t>
+        <w:t>{{ket_cau_su_dung}}</w:t>
       </w:r>
     </w:p>
     <w:p>
@@ -1594,23 +1338,7 @@
           <w:sz w:val="26"/>
           <w:szCs w:val="26"/>
         </w:rPr>
-        <w:t>{{</w:t>
-      </w:r>
-      <w:r>
-        <w:rPr>
-          <w:rFonts w:ascii="Times New Roman" w:hAnsi="Times New Roman" w:cs="Times New Roman"/>
-          <w:sz w:val="26"/>
-          <w:szCs w:val="26"/>
-        </w:rPr>
-        <w:t>nha_cap_may</w:t>
-      </w:r>
-      <w:r>
-        <w:rPr>
-          <w:rFonts w:ascii="Times New Roman" w:hAnsi="Times New Roman" w:cs="Times New Roman"/>
-          <w:sz w:val="26"/>
-          <w:szCs w:val="26"/>
-        </w:rPr>
-        <w:t>}}</w:t>
+        <w:t>{{nha_cap_may}}</w:t>
       </w:r>
     </w:p>
     <w:p>
@@ -1674,23 +1402,7 @@
           <w:sz w:val="26"/>
           <w:szCs w:val="26"/>
         </w:rPr>
-        <w:t>{{</w:t>
-      </w:r>
-      <w:r>
-        <w:rPr>
-          <w:rFonts w:ascii="Times New Roman" w:hAnsi="Times New Roman" w:cs="Times New Roman"/>
-          <w:sz w:val="26"/>
-          <w:szCs w:val="26"/>
-        </w:rPr>
-        <w:t>so_tang_hien_co</w:t>
-      </w:r>
-      <w:r>
-        <w:rPr>
-          <w:rFonts w:ascii="Times New Roman" w:hAnsi="Times New Roman" w:cs="Times New Roman"/>
-          <w:sz w:val="26"/>
-          <w:szCs w:val="26"/>
-        </w:rPr>
-        <w:t>}}</w:t>
+        <w:t>{{so_tang_hien_co}}</w:t>
       </w:r>
     </w:p>
     <w:p>
@@ -1772,23 +1484,7 @@
           <w:sz w:val="26"/>
           <w:szCs w:val="26"/>
         </w:rPr>
-        <w:t>{{</w:t>
-      </w:r>
-      <w:r>
-        <w:rPr>
-          <w:rFonts w:ascii="Times New Roman" w:hAnsi="Times New Roman" w:cs="Times New Roman"/>
-          <w:sz w:val="26"/>
-          <w:szCs w:val="26"/>
-        </w:rPr>
-        <w:t>thua_dat_so</w:t>
-      </w:r>
-      <w:r>
-        <w:rPr>
-          <w:rFonts w:ascii="Times New Roman" w:hAnsi="Times New Roman" w:cs="Times New Roman"/>
-          <w:sz w:val="26"/>
-          <w:szCs w:val="26"/>
-        </w:rPr>
-        <w:t>}}</w:t>
+        <w:t>{{thua_dat_so}}</w:t>
       </w:r>
     </w:p>
     <w:p>
@@ -1844,23 +1540,7 @@
           <w:sz w:val="26"/>
           <w:szCs w:val="26"/>
         </w:rPr>
-        <w:t>{{</w:t>
-      </w:r>
-      <w:r>
-        <w:rPr>
-          <w:rFonts w:ascii="Times New Roman" w:hAnsi="Times New Roman" w:cs="Times New Roman"/>
-          <w:sz w:val="26"/>
-          <w:szCs w:val="26"/>
-        </w:rPr>
-        <w:t>thuoc_ban_do_so</w:t>
-      </w:r>
-      <w:r>
-        <w:rPr>
-          <w:rFonts w:ascii="Times New Roman" w:hAnsi="Times New Roman" w:cs="Times New Roman"/>
-          <w:sz w:val="26"/>
-          <w:szCs w:val="26"/>
-        </w:rPr>
-        <w:t>}}</w:t>
+        <w:t>{{thuoc_ban_do_so}}</w:t>
       </w:r>
     </w:p>
     <w:p>
@@ -1924,23 +1604,7 @@
           <w:sz w:val="26"/>
           <w:szCs w:val="26"/>
         </w:rPr>
-        <w:t>{{</w:t>
-      </w:r>
-      <w:r>
-        <w:rPr>
-          <w:rFonts w:ascii="Times New Roman" w:hAnsi="Times New Roman" w:cs="Times New Roman"/>
-          <w:sz w:val="26"/>
-          <w:szCs w:val="26"/>
-        </w:rPr>
-        <w:t>dien_tich_dat</w:t>
-      </w:r>
-      <w:r>
-        <w:rPr>
-          <w:rFonts w:ascii="Times New Roman" w:hAnsi="Times New Roman" w:cs="Times New Roman"/>
-          <w:sz w:val="26"/>
-          <w:szCs w:val="26"/>
-        </w:rPr>
-        <w:t>}}</w:t>
+        <w:t>{{dien_tich_dat}}</w:t>
       </w:r>
       <w:r>
         <w:rPr>
@@ -2005,23 +1669,7 @@
           <w:sz w:val="26"/>
           <w:szCs w:val="26"/>
         </w:rPr>
-        <w:t>{{</w:t>
-      </w:r>
-      <w:r>
-        <w:rPr>
-          <w:rFonts w:ascii="Times New Roman" w:hAnsi="Times New Roman" w:cs="Times New Roman"/>
-          <w:sz w:val="26"/>
-          <w:szCs w:val="26"/>
-        </w:rPr>
-        <w:t>hinh_thuc_su_dung</w:t>
-      </w:r>
-      <w:r>
-        <w:rPr>
-          <w:rFonts w:ascii="Times New Roman" w:hAnsi="Times New Roman" w:cs="Times New Roman"/>
-          <w:sz w:val="26"/>
-          <w:szCs w:val="26"/>
-        </w:rPr>
-        <w:t>}}</w:t>
+        <w:t>{{hinh_thuc_su_dung}}</w:t>
       </w:r>
     </w:p>
     <w:p>
@@ -2069,23 +1717,7 @@
           <w:sz w:val="26"/>
           <w:szCs w:val="26"/>
         </w:rPr>
-        <w:t>{{</w:t>
-      </w:r>
-      <w:r>
-        <w:rPr>
-          <w:rFonts w:ascii="Times New Roman" w:hAnsi="Times New Roman" w:cs="Times New Roman"/>
-          <w:sz w:val="26"/>
-          <w:szCs w:val="26"/>
-        </w:rPr>
-        <w:t>muc_dich_su_dung</w:t>
-      </w:r>
-      <w:r>
-        <w:rPr>
-          <w:rFonts w:ascii="Times New Roman" w:hAnsi="Times New Roman" w:cs="Times New Roman"/>
-          <w:sz w:val="26"/>
-          <w:szCs w:val="26"/>
-        </w:rPr>
-        <w:t>}}</w:t>
+        <w:t>{{muc_dich_su_dung}}</w:t>
       </w:r>
     </w:p>
     <w:p>
@@ -2141,23 +1773,7 @@
           <w:sz w:val="26"/>
           <w:szCs w:val="26"/>
         </w:rPr>
-        <w:t>{{</w:t>
-      </w:r>
-      <w:r>
-        <w:rPr>
-          <w:rFonts w:ascii="Times New Roman" w:hAnsi="Times New Roman" w:cs="Times New Roman"/>
-          <w:sz w:val="26"/>
-          <w:szCs w:val="26"/>
-        </w:rPr>
-        <w:t>thoi_han_su_dung</w:t>
-      </w:r>
-      <w:r>
-        <w:rPr>
-          <w:rFonts w:ascii="Times New Roman" w:hAnsi="Times New Roman" w:cs="Times New Roman"/>
-          <w:sz w:val="26"/>
-          <w:szCs w:val="26"/>
-        </w:rPr>
-        <w:t>}}</w:t>
+        <w:t>{{thoi_han_su_dung}}</w:t>
       </w:r>
     </w:p>
     <w:p>
@@ -2197,23 +1813,7 @@
           <w:sz w:val="26"/>
           <w:szCs w:val="26"/>
         </w:rPr>
-        <w:t>{{</w:t>
-      </w:r>
-      <w:r>
-        <w:rPr>
-          <w:rFonts w:ascii="Times New Roman" w:hAnsi="Times New Roman" w:cs="Times New Roman"/>
-          <w:sz w:val="26"/>
-          <w:szCs w:val="26"/>
-        </w:rPr>
-        <w:t>nguon_goc_su_dung</w:t>
-      </w:r>
-      <w:r>
-        <w:rPr>
-          <w:rFonts w:ascii="Times New Roman" w:hAnsi="Times New Roman" w:cs="Times New Roman"/>
-          <w:sz w:val="26"/>
-          <w:szCs w:val="26"/>
-        </w:rPr>
-        <w:t>}}</w:t>
+        <w:t>{{nguon_goc_su_dung}}</w:t>
       </w:r>
     </w:p>
     <w:p>
@@ -2468,28 +2068,7 @@
           <w:rFonts w:ascii="Times New Roman" w:hAnsi="Times New Roman"/>
           <w:szCs w:val="26"/>
         </w:rPr>
-        <w:t>{{</w:t>
-      </w:r>
-      <w:r>
-        <w:rPr>
-          <w:rFonts w:ascii="Times New Roman" w:hAnsi="Times New Roman"/>
-          <w:szCs w:val="26"/>
-        </w:rPr>
-        <w:t>thoi_han_thue_theo_nam</w:t>
-      </w:r>
-      <w:r>
-        <w:rPr>
-          <w:rFonts w:ascii="Times New Roman" w:hAnsi="Times New Roman"/>
-          <w:szCs w:val="26"/>
-        </w:rPr>
-        <w:t>}}</w:t>
-      </w:r>
-      <w:r>
-        <w:rPr>
-          <w:rFonts w:ascii="Times New Roman" w:hAnsi="Times New Roman"/>
-          <w:szCs w:val="26"/>
-        </w:rPr>
-        <w:t xml:space="preserve"> </w:t>
+        <w:t xml:space="preserve">{{thoi_han_thue_theo_nam}} </w:t>
       </w:r>
       <w:r>
         <w:rPr>
@@ -2550,15 +2129,25 @@
           <w:rFonts w:ascii="Times New Roman" w:hAnsi="Times New Roman"/>
           <w:szCs w:val="26"/>
         </w:rPr>
-        <w:t>{{</w:t>
-      </w:r>
-      <w:r>
-        <w:rPr>
-          <w:rFonts w:ascii="Times New Roman" w:hAnsi="Times New Roman"/>
-          <w:szCs w:val="26"/>
-        </w:rPr>
-        <w:t>ngay_bd</w:t>
-      </w:r>
+        <w:t>{{ngay_bd}}</w:t>
+      </w:r>
+      <w:r>
+        <w:rPr>
+          <w:rFonts w:ascii="Times New Roman" w:hAnsi="Times New Roman"/>
+          <w:noProof/>
+          <w:color w:val="000000"/>
+          <w:szCs w:val="26"/>
+        </w:rPr>
+        <w:t xml:space="preserve"> tháng </w:t>
+      </w:r>
+      <w:r>
+        <w:rPr>
+          <w:rFonts w:ascii="Times New Roman" w:hAnsi="Times New Roman"/>
+          <w:szCs w:val="26"/>
+        </w:rPr>
+        <w:t>{{thang_bd</w:t>
+      </w:r>
+      <w:proofErr w:type="gramStart"/>
       <w:r>
         <w:rPr>
           <w:rFonts w:ascii="Times New Roman" w:hAnsi="Times New Roman"/>
@@ -2573,37 +2162,6 @@
           <w:color w:val="000000"/>
           <w:szCs w:val="26"/>
         </w:rPr>
-        <w:t xml:space="preserve"> tháng </w:t>
-      </w:r>
-      <w:r>
-        <w:rPr>
-          <w:rFonts w:ascii="Times New Roman" w:hAnsi="Times New Roman"/>
-          <w:szCs w:val="26"/>
-        </w:rPr>
-        <w:t>{{</w:t>
-      </w:r>
-      <w:r>
-        <w:rPr>
-          <w:rFonts w:ascii="Times New Roman" w:hAnsi="Times New Roman"/>
-          <w:szCs w:val="26"/>
-        </w:rPr>
-        <w:t>thang_bd</w:t>
-      </w:r>
-      <w:proofErr w:type="gramStart"/>
-      <w:r>
-        <w:rPr>
-          <w:rFonts w:ascii="Times New Roman" w:hAnsi="Times New Roman"/>
-          <w:szCs w:val="26"/>
-        </w:rPr>
-        <w:t>}}</w:t>
-      </w:r>
-      <w:r>
-        <w:rPr>
-          <w:rFonts w:ascii="Times New Roman" w:hAnsi="Times New Roman"/>
-          <w:noProof/>
-          <w:color w:val="000000"/>
-          <w:szCs w:val="26"/>
-        </w:rPr>
         <w:t>năm</w:t>
       </w:r>
       <w:proofErr w:type="gramEnd"/>
@@ -2621,21 +2179,7 @@
           <w:rFonts w:ascii="Times New Roman" w:hAnsi="Times New Roman"/>
           <w:szCs w:val="26"/>
         </w:rPr>
-        <w:t>{{</w:t>
-      </w:r>
-      <w:r>
-        <w:rPr>
-          <w:rFonts w:ascii="Times New Roman" w:hAnsi="Times New Roman"/>
-          <w:szCs w:val="26"/>
-        </w:rPr>
-        <w:t>nam_bd</w:t>
-      </w:r>
-      <w:r>
-        <w:rPr>
-          <w:rFonts w:ascii="Times New Roman" w:hAnsi="Times New Roman"/>
-          <w:szCs w:val="26"/>
-        </w:rPr>
-        <w:t>}}</w:t>
+        <w:t>{{nam_bd}}</w:t>
       </w:r>
     </w:p>
     <w:p>
@@ -2687,14 +2231,7 @@
           <w:rFonts w:ascii="Times New Roman" w:hAnsi="Times New Roman"/>
           <w:szCs w:val="26"/>
         </w:rPr>
-        <w:t>{{</w:t>
-      </w:r>
-      <w:r>
-        <w:rPr>
-          <w:rFonts w:ascii="Times New Roman" w:hAnsi="Times New Roman"/>
-          <w:szCs w:val="26"/>
-        </w:rPr>
-        <w:t>ngay_kt</w:t>
+        <w:t>{{ngay_kt</w:t>
       </w:r>
       <w:proofErr w:type="gramStart"/>
       <w:r>
@@ -2728,14 +2265,7 @@
           <w:rFonts w:ascii="Times New Roman" w:hAnsi="Times New Roman"/>
           <w:szCs w:val="26"/>
         </w:rPr>
-        <w:t>{{</w:t>
-      </w:r>
-      <w:r>
-        <w:rPr>
-          <w:rFonts w:ascii="Times New Roman" w:hAnsi="Times New Roman"/>
-          <w:szCs w:val="26"/>
-        </w:rPr>
-        <w:t>thang_kt</w:t>
+        <w:t>{{thang_kt</w:t>
       </w:r>
       <w:proofErr w:type="gramStart"/>
       <w:r>
@@ -2769,21 +2299,7 @@
           <w:rFonts w:ascii="Times New Roman" w:hAnsi="Times New Roman"/>
           <w:szCs w:val="26"/>
         </w:rPr>
-        <w:t>{{</w:t>
-      </w:r>
-      <w:r>
-        <w:rPr>
-          <w:rFonts w:ascii="Times New Roman" w:hAnsi="Times New Roman"/>
-          <w:szCs w:val="26"/>
-        </w:rPr>
-        <w:t>nam_kt</w:t>
-      </w:r>
-      <w:r>
-        <w:rPr>
-          <w:rFonts w:ascii="Times New Roman" w:hAnsi="Times New Roman"/>
-          <w:szCs w:val="26"/>
-        </w:rPr>
-        <w:t>}}</w:t>
+        <w:t>{{nam_kt}}</w:t>
       </w:r>
     </w:p>
     <w:p>
@@ -2864,21 +2380,7 @@
           <w:rFonts w:ascii="Times New Roman" w:hAnsi="Times New Roman"/>
           <w:szCs w:val="26"/>
         </w:rPr>
-        <w:t>{{</w:t>
-      </w:r>
-      <w:r>
-        <w:rPr>
-          <w:rFonts w:ascii="Times New Roman" w:hAnsi="Times New Roman"/>
-          <w:szCs w:val="26"/>
-        </w:rPr>
-        <w:t>muc_dich_thue</w:t>
-      </w:r>
-      <w:r>
-        <w:rPr>
-          <w:rFonts w:ascii="Times New Roman" w:hAnsi="Times New Roman"/>
-          <w:szCs w:val="26"/>
-        </w:rPr>
-        <w:t>}}</w:t>
+        <w:t>{{muc_dich_thue}}</w:t>
       </w:r>
     </w:p>
     <w:p>
@@ -3218,28 +2720,7 @@
           <w:rFonts w:ascii="Times New Roman" w:hAnsi="Times New Roman"/>
           <w:szCs w:val="26"/>
         </w:rPr>
-        <w:t>{{</w:t>
-      </w:r>
-      <w:r>
-        <w:rPr>
-          <w:rFonts w:ascii="Times New Roman" w:hAnsi="Times New Roman"/>
-          <w:szCs w:val="26"/>
-        </w:rPr>
-        <w:t>tien_thue</w:t>
-      </w:r>
-      <w:r>
-        <w:rPr>
-          <w:rFonts w:ascii="Times New Roman" w:hAnsi="Times New Roman"/>
-          <w:szCs w:val="26"/>
-        </w:rPr>
-        <w:t>}}</w:t>
-      </w:r>
-      <w:r>
-        <w:rPr>
-          <w:rFonts w:ascii="Times New Roman" w:hAnsi="Times New Roman"/>
-          <w:szCs w:val="26"/>
-        </w:rPr>
-        <w:t xml:space="preserve"> </w:t>
+        <w:t xml:space="preserve">{{tien_thue}} </w:t>
       </w:r>
       <w:r>
         <w:rPr>
@@ -3309,14 +2790,7 @@
           <w:rFonts w:ascii="Times New Roman" w:hAnsi="Times New Roman"/>
           <w:szCs w:val="26"/>
         </w:rPr>
-        <w:t>{{</w:t>
-      </w:r>
-      <w:r>
-        <w:rPr>
-          <w:rFonts w:ascii="Times New Roman" w:hAnsi="Times New Roman"/>
-          <w:szCs w:val="26"/>
-        </w:rPr>
-        <w:t>muc_tang_gia_han</w:t>
+        <w:t>{{muc_tang_gia_han</w:t>
       </w:r>
       <w:proofErr w:type="gramStart"/>
       <w:r>
@@ -3359,21 +2833,7 @@
           <w:rFonts w:ascii="Times New Roman" w:hAnsi="Times New Roman"/>
           <w:szCs w:val="26"/>
         </w:rPr>
-        <w:t>{{</w:t>
-      </w:r>
-      <w:r>
-        <w:rPr>
-          <w:rFonts w:ascii="Times New Roman" w:hAnsi="Times New Roman"/>
-          <w:szCs w:val="26"/>
-        </w:rPr>
-        <w:t>nam_lam_muc_tang_gia_han</w:t>
-      </w:r>
-      <w:r>
-        <w:rPr>
-          <w:rFonts w:ascii="Times New Roman" w:hAnsi="Times New Roman"/>
-          <w:szCs w:val="26"/>
-        </w:rPr>
-        <w:t>}}</w:t>
+        <w:t>{{nam_lam_muc_tang_gia_han}}</w:t>
       </w:r>
       <w:r>
         <w:rPr>
@@ -3502,21 +2962,7 @@
           <w:rFonts w:ascii="Times New Roman" w:hAnsi="Times New Roman"/>
           <w:szCs w:val="26"/>
         </w:rPr>
-        <w:t>{{</w:t>
-      </w:r>
-      <w:r>
-        <w:rPr>
-          <w:rFonts w:ascii="Times New Roman" w:hAnsi="Times New Roman"/>
-          <w:szCs w:val="26"/>
-        </w:rPr>
-        <w:t>thoi_han_tra_lai_tien_thue</w:t>
-      </w:r>
-      <w:r>
-        <w:rPr>
-          <w:rFonts w:ascii="Times New Roman" w:hAnsi="Times New Roman"/>
-          <w:szCs w:val="26"/>
-        </w:rPr>
-        <w:t>}}</w:t>
+        <w:t>{{thoi_han_tra_lai_tien_thue}}</w:t>
       </w:r>
       <w:r>
         <w:rPr>
@@ -3628,7 +3074,25 @@
           <w:color w:val="000000"/>
           <w:szCs w:val="26"/>
         </w:rPr>
-        <w:t>- Tiền Thuê sẽ được Bên B</w:t>
+        <w:t>- Tiền</w:t>
+      </w:r>
+      <w:r>
+        <w:rPr>
+          <w:rFonts w:ascii="Times New Roman" w:hAnsi="Times New Roman"/>
+          <w:noProof/>
+          <w:color w:val="000000"/>
+          <w:szCs w:val="26"/>
+        </w:rPr>
+        <w:t xml:space="preserve"> t</w:t>
+      </w:r>
+      <w:r>
+        <w:rPr>
+          <w:rFonts w:ascii="Times New Roman" w:hAnsi="Times New Roman"/>
+          <w:noProof/>
+          <w:color w:val="000000"/>
+          <w:szCs w:val="26"/>
+        </w:rPr>
+        <w:t>huê sẽ được Bên B</w:t>
       </w:r>
       <w:r>
         <w:rPr>
@@ -3644,14 +3108,39 @@
           <w:rFonts w:ascii="Times New Roman" w:hAnsi="Times New Roman"/>
           <w:szCs w:val="26"/>
         </w:rPr>
-        <w:t>{{</w:t>
-      </w:r>
-      <w:r>
-        <w:rPr>
-          <w:rFonts w:ascii="Times New Roman" w:hAnsi="Times New Roman"/>
-          <w:szCs w:val="26"/>
-        </w:rPr>
-        <w:t>thoi_gian_thanh_toan_tien_thue_theo_thang</w:t>
+        <w:t>{{thoi_gian_thanh_toan_tien_thue_theo_thang}}</w:t>
+      </w:r>
+      <w:r>
+        <w:rPr>
+          <w:rFonts w:ascii="Times New Roman" w:hAnsi="Times New Roman"/>
+          <w:szCs w:val="26"/>
+        </w:rPr>
+        <w:t xml:space="preserve"> </w:t>
+      </w:r>
+      <w:r>
+        <w:rPr>
+          <w:rFonts w:ascii="Times New Roman" w:hAnsi="Times New Roman"/>
+          <w:noProof/>
+          <w:color w:val="000000"/>
+          <w:szCs w:val="26"/>
+        </w:rPr>
+        <w:t>tháng/01 lần v</w:t>
+      </w:r>
+      <w:r>
+        <w:rPr>
+          <w:rFonts w:ascii="Times New Roman" w:hAnsi="Times New Roman"/>
+          <w:noProof/>
+          <w:color w:val="000000"/>
+          <w:szCs w:val="26"/>
+        </w:rPr>
+        <w:t xml:space="preserve">ào khoảng từ ngày </w:t>
+      </w:r>
+      <w:r>
+        <w:rPr>
+          <w:rFonts w:ascii="Times New Roman" w:hAnsi="Times New Roman"/>
+          <w:szCs w:val="26"/>
+        </w:rPr>
+        <w:t>{{ngay_bd_thanh_toan_tien_1_thang</w:t>
       </w:r>
       <w:proofErr w:type="gramStart"/>
       <w:r>
@@ -3668,7 +3157,7 @@
           <w:color w:val="000000"/>
           <w:szCs w:val="26"/>
         </w:rPr>
-        <w:t>tháng</w:t>
+        <w:t>đến</w:t>
       </w:r>
       <w:proofErr w:type="gramEnd"/>
       <w:r>
@@ -3678,85 +3167,23 @@
           <w:color w:val="000000"/>
           <w:szCs w:val="26"/>
         </w:rPr>
-        <w:t>/01 lần v</w:t>
-      </w:r>
-      <w:r>
-        <w:rPr>
-          <w:rFonts w:ascii="Times New Roman" w:hAnsi="Times New Roman"/>
-          <w:noProof/>
-          <w:color w:val="000000"/>
-          <w:szCs w:val="26"/>
-        </w:rPr>
-        <w:t xml:space="preserve">ào khoảng từ ngày </w:t>
-      </w:r>
-      <w:r>
-        <w:rPr>
-          <w:rFonts w:ascii="Times New Roman" w:hAnsi="Times New Roman"/>
-          <w:szCs w:val="26"/>
-        </w:rPr>
-        <w:t>{{</w:t>
-      </w:r>
-      <w:r>
-        <w:rPr>
-          <w:rFonts w:ascii="Times New Roman" w:hAnsi="Times New Roman"/>
-          <w:szCs w:val="26"/>
-        </w:rPr>
-        <w:t>ngay_bd_thanh_toan_tien_1_thang</w:t>
-      </w:r>
-      <w:proofErr w:type="gramStart"/>
-      <w:r>
-        <w:rPr>
-          <w:rFonts w:ascii="Times New Roman" w:hAnsi="Times New Roman"/>
-          <w:szCs w:val="26"/>
-        </w:rPr>
-        <w:t>}}</w:t>
-      </w:r>
-      <w:r>
-        <w:rPr>
-          <w:rFonts w:ascii="Times New Roman" w:hAnsi="Times New Roman"/>
-          <w:noProof/>
-          <w:color w:val="000000"/>
-          <w:szCs w:val="26"/>
-        </w:rPr>
-        <w:t>đến</w:t>
-      </w:r>
-      <w:proofErr w:type="gramEnd"/>
-      <w:r>
-        <w:rPr>
-          <w:rFonts w:ascii="Times New Roman" w:hAnsi="Times New Roman"/>
-          <w:noProof/>
-          <w:color w:val="000000"/>
-          <w:szCs w:val="26"/>
-        </w:rPr>
-        <w:t xml:space="preserve"> ngày </w:t>
-      </w:r>
-      <w:r>
-        <w:rPr>
-          <w:rFonts w:ascii="Times New Roman" w:hAnsi="Times New Roman"/>
-          <w:szCs w:val="26"/>
-        </w:rPr>
-        <w:t>{{</w:t>
-      </w:r>
-      <w:r>
-        <w:rPr>
-          <w:rFonts w:ascii="Times New Roman" w:hAnsi="Times New Roman"/>
-          <w:szCs w:val="26"/>
-        </w:rPr>
-        <w:t>ngay_kt_thanh_toan_tien_1_thang</w:t>
-      </w:r>
-      <w:r>
-        <w:rPr>
-          <w:rFonts w:ascii="Times New Roman" w:hAnsi="Times New Roman"/>
-          <w:szCs w:val="26"/>
-        </w:rPr>
-        <w:t>}}</w:t>
-      </w:r>
-      <w:r>
-        <w:rPr>
-          <w:rFonts w:ascii="Times New Roman" w:hAnsi="Times New Roman"/>
+        <w:t xml:space="preserve"> ngày</w:t>
+      </w:r>
+      <w:r>
+        <w:rPr>
+          <w:rFonts w:ascii="Times New Roman" w:hAnsi="Times New Roman"/>
+          <w:noProof/>
+          <w:color w:val="000000"/>
           <w:szCs w:val="26"/>
         </w:rPr>
         <w:t xml:space="preserve"> </w:t>
+      </w:r>
+      <w:r>
+        <w:rPr>
+          <w:rFonts w:ascii="Times New Roman" w:hAnsi="Times New Roman"/>
+          <w:szCs w:val="26"/>
+        </w:rPr>
+        <w:t xml:space="preserve">{{ngay_kt_thanh_toan_tien_1_thang}} </w:t>
       </w:r>
       <w:r>
         <w:rPr>
@@ -3853,21 +3280,7 @@
           <w:rFonts w:ascii="Times New Roman" w:hAnsi="Times New Roman"/>
           <w:szCs w:val="26"/>
         </w:rPr>
-        <w:t>{</w:t>
-      </w:r>
-      <w:r>
-        <w:rPr>
-          <w:rFonts w:ascii="Times New Roman" w:hAnsi="Times New Roman"/>
-          <w:szCs w:val="26"/>
-        </w:rPr>
-        <w:t>ten_nguoi_thu_huong_ben_a_cung_cap</w:t>
-      </w:r>
-      <w:r>
-        <w:rPr>
-          <w:rFonts w:ascii="Times New Roman" w:hAnsi="Times New Roman"/>
-          <w:szCs w:val="26"/>
-        </w:rPr>
-        <w:t>}}</w:t>
+        <w:t>{ten_nguoi_thu_huong_ben_a_cung_cap}}</w:t>
       </w:r>
     </w:p>
     <w:p>
@@ -3937,21 +3350,7 @@
           <w:rFonts w:ascii="Times New Roman" w:hAnsi="Times New Roman"/>
           <w:szCs w:val="26"/>
         </w:rPr>
-        <w:t>{t</w:t>
-      </w:r>
-      <w:r>
-        <w:rPr>
-          <w:rFonts w:ascii="Times New Roman" w:hAnsi="Times New Roman"/>
-          <w:szCs w:val="26"/>
-        </w:rPr>
-        <w:t>aikhoan</w:t>
-      </w:r>
-      <w:r>
-        <w:rPr>
-          <w:rFonts w:ascii="Times New Roman" w:hAnsi="Times New Roman"/>
-          <w:szCs w:val="26"/>
-        </w:rPr>
-        <w:t>_nguoi_thu_huong_ben_a_cung_cap}}</w:t>
+        <w:t>{taikhoan_nguoi_thu_huong_ben_a_cung_cap}}</w:t>
       </w:r>
     </w:p>
     <w:p>
@@ -4003,21 +3402,7 @@
           <w:rFonts w:ascii="Times New Roman" w:hAnsi="Times New Roman"/>
           <w:szCs w:val="26"/>
         </w:rPr>
-        <w:t>{{</w:t>
-      </w:r>
-      <w:r>
-        <w:rPr>
-          <w:rFonts w:ascii="Times New Roman" w:hAnsi="Times New Roman"/>
-          <w:szCs w:val="26"/>
-        </w:rPr>
-        <w:t>nganhang</w:t>
-      </w:r>
-      <w:r>
-        <w:rPr>
-          <w:rFonts w:ascii="Times New Roman" w:hAnsi="Times New Roman"/>
-          <w:szCs w:val="26"/>
-        </w:rPr>
-        <w:t>_nguoi_thu_huong_ben_a_cung_cap}}</w:t>
+        <w:t>{{nganhang_nguoi_thu_huong_ben_a_cung_cap}}</w:t>
       </w:r>
     </w:p>
     <w:p>
@@ -4184,25 +3569,7 @@
           <w:color w:val="000000"/>
           <w:szCs w:val="26"/>
         </w:rPr>
-        <w:t>{{</w:t>
-      </w:r>
-      <w:r>
-        <w:rPr>
-          <w:rFonts w:ascii="Times New Roman" w:hAnsi="Times New Roman"/>
-          <w:noProof/>
-          <w:color w:val="000000"/>
-          <w:szCs w:val="26"/>
-        </w:rPr>
-        <w:t>thangdatcoc</w:t>
-      </w:r>
-      <w:r>
-        <w:rPr>
-          <w:rFonts w:ascii="Times New Roman" w:hAnsi="Times New Roman"/>
-          <w:noProof/>
-          <w:color w:val="000000"/>
-          <w:szCs w:val="26"/>
-        </w:rPr>
-        <w:t>}}</w:t>
+        <w:t>{{thangdatcoc}}</w:t>
       </w:r>
       <w:r>
         <w:rPr>
@@ -4220,25 +3587,7 @@
           <w:color w:val="000000"/>
           <w:szCs w:val="26"/>
         </w:rPr>
-        <w:t>{{</w:t>
-      </w:r>
-      <w:r>
-        <w:rPr>
-          <w:rFonts w:ascii="Times New Roman" w:hAnsi="Times New Roman"/>
-          <w:noProof/>
-          <w:color w:val="000000"/>
-          <w:szCs w:val="26"/>
-        </w:rPr>
-        <w:t>nam_dat_coc</w:t>
-      </w:r>
-      <w:r>
-        <w:rPr>
-          <w:rFonts w:ascii="Times New Roman" w:hAnsi="Times New Roman"/>
-          <w:noProof/>
-          <w:color w:val="000000"/>
-          <w:szCs w:val="26"/>
-        </w:rPr>
-        <w:t>}}</w:t>
+        <w:t>{{nam_dat_coc}}</w:t>
       </w:r>
       <w:r>
         <w:rPr>
@@ -4256,34 +3605,7 @@
           <w:color w:val="000000"/>
           <w:szCs w:val="26"/>
         </w:rPr>
-        <w:t>{{</w:t>
-      </w:r>
-      <w:r>
-        <w:rPr>
-          <w:rFonts w:ascii="Times New Roman" w:hAnsi="Times New Roman"/>
-          <w:noProof/>
-          <w:color w:val="000000"/>
-          <w:szCs w:val="26"/>
-        </w:rPr>
-        <w:t>so_tien_dat_coc</w:t>
-      </w:r>
-      <w:r>
-        <w:rPr>
-          <w:rFonts w:ascii="Times New Roman" w:hAnsi="Times New Roman"/>
-          <w:noProof/>
-          <w:color w:val="000000"/>
-          <w:szCs w:val="26"/>
-        </w:rPr>
-        <w:t>}}</w:t>
-      </w:r>
-      <w:r>
-        <w:rPr>
-          <w:rFonts w:ascii="Times New Roman" w:hAnsi="Times New Roman"/>
-          <w:noProof/>
-          <w:color w:val="000000"/>
-          <w:szCs w:val="26"/>
-        </w:rPr>
-        <w:t xml:space="preserve"> </w:t>
+        <w:t xml:space="preserve">{{so_tien_dat_coc}} </w:t>
       </w:r>
       <w:r>
         <w:rPr>
@@ -6623,7 +5945,7 @@
           <w:color w:val="000000"/>
           <w:szCs w:val="26"/>
         </w:rPr>
-        <w:t xml:space="preserve"> }}</w:t>
+        <w:t>}}</w:t>
       </w:r>
       <w:r>
         <w:rPr>
@@ -6672,37 +5994,7 @@
           <w:color w:val="000000"/>
           <w:szCs w:val="26"/>
         </w:rPr>
-        <w:t>tien_bo</w:t>
-      </w:r>
-      <w:r>
-        <w:rPr>
-          <w:rFonts w:ascii="Times New Roman" w:hAnsi="Times New Roman"/>
-          <w:bCs/>
-          <w:noProof/>
-          <w:color w:val="000000"/>
-          <w:szCs w:val="26"/>
-        </w:rPr>
-        <w:t>i</w:t>
-      </w:r>
-      <w:r>
-        <w:rPr>
-          <w:rFonts w:ascii="Times New Roman" w:hAnsi="Times New Roman"/>
-          <w:bCs/>
-          <w:noProof/>
-          <w:color w:val="000000"/>
-          <w:szCs w:val="26"/>
-        </w:rPr>
-        <w:t>_thuong</w:t>
-      </w:r>
-      <w:r>
-        <w:rPr>
-          <w:rFonts w:ascii="Times New Roman" w:hAnsi="Times New Roman"/>
-          <w:bCs/>
-          <w:noProof/>
-          <w:color w:val="000000"/>
-          <w:szCs w:val="26"/>
-        </w:rPr>
-        <w:t xml:space="preserve"> _chu</w:t>
+        <w:t>tien_boi_thuong_chu</w:t>
       </w:r>
       <w:r>
         <w:rPr>
@@ -8063,7 +7355,63 @@
           <w:sz w:val="26"/>
           <w:szCs w:val="26"/>
         </w:rPr>
-        <w:t>Mọi tranh chấp liên quan và/hoặc phát sinh từ Hợp Đồng này sẽ được bàn bạc giải quyết trên tinh thần thương lượng, hòa giải giữa Các Bên. Trong trường hợp không thể giải quyết thông qua thương lượng hòa giải, mỗi Bên có thể đưa tranh chấp ra để giải quyết tại Trung tâm Trọng tài Thương mại Miền Trung (MCAC) theo Quy tắc tố tụng trọng tài của Trung tâm này. Địa điểm tiến hành trọng tài tại thành phố Đà Nẵng. Ngôn ngữ dùng trong tố tụng trọng tài là tiếng Việt.</w:t>
+        <w:t xml:space="preserve">Mọi tranh chấp liên quan và/hoặc phát sinh từ Hợp Đồng này sẽ được bàn bạc giải quyết trên tinh thần thương lượng, hòa giải giữa Các Bên. Trong trường hợp không thể giải quyết thông qua thương lượng hòa giải, mỗi Bên có thể đưa tranh chấp ra để giải quyết tại Trung tâm Trọng tài </w:t>
+      </w:r>
+      <w:r>
+        <w:rPr>
+          <w:rFonts w:ascii="Times New Roman" w:eastAsia="Times New Roman" w:hAnsi="Times New Roman" w:cs="Times New Roman"/>
+          <w:color w:val="000000"/>
+          <w:sz w:val="26"/>
+          <w:szCs w:val="26"/>
+        </w:rPr>
+        <w:t>{{noi_giai_quyet_tranh_chap</w:t>
+      </w:r>
+      <w:proofErr w:type="gramStart"/>
+      <w:r>
+        <w:rPr>
+          <w:rFonts w:ascii="Times New Roman" w:eastAsia="Times New Roman" w:hAnsi="Times New Roman" w:cs="Times New Roman"/>
+          <w:color w:val="000000"/>
+          <w:sz w:val="26"/>
+          <w:szCs w:val="26"/>
+        </w:rPr>
+        <w:t>}}</w:t>
+      </w:r>
+      <w:r>
+        <w:rPr>
+          <w:rFonts w:ascii="Times New Roman" w:eastAsia="Times New Roman" w:hAnsi="Times New Roman" w:cs="Times New Roman"/>
+          <w:color w:val="000000"/>
+          <w:sz w:val="26"/>
+          <w:szCs w:val="26"/>
+        </w:rPr>
+        <w:t>(</w:t>
+      </w:r>
+      <w:proofErr w:type="gramEnd"/>
+      <w:r>
+        <w:rPr>
+          <w:rFonts w:ascii="Times New Roman" w:eastAsia="Times New Roman" w:hAnsi="Times New Roman" w:cs="Times New Roman"/>
+          <w:color w:val="000000"/>
+          <w:sz w:val="26"/>
+          <w:szCs w:val="26"/>
+        </w:rPr>
+        <w:t xml:space="preserve">MCAC) theo Quy tắc tố tụng trọng tài của Trung tâm này. Địa điểm tiến hành trọng tài tại </w:t>
+      </w:r>
+      <w:r>
+        <w:rPr>
+          <w:rFonts w:ascii="Times New Roman" w:eastAsia="Times New Roman" w:hAnsi="Times New Roman" w:cs="Times New Roman"/>
+          <w:color w:val="000000"/>
+          <w:sz w:val="26"/>
+          <w:szCs w:val="26"/>
+        </w:rPr>
+        <w:t>{{dia_diem_giai_quyet_tranh_chap}}</w:t>
+      </w:r>
+      <w:r>
+        <w:rPr>
+          <w:rFonts w:ascii="Times New Roman" w:eastAsia="Times New Roman" w:hAnsi="Times New Roman" w:cs="Times New Roman"/>
+          <w:color w:val="000000"/>
+          <w:sz w:val="26"/>
+          <w:szCs w:val="26"/>
+        </w:rPr>
+        <w:t>. Ngôn ngữ dùng trong tố tụng trọng tài là tiếng Việt.</w:t>
       </w:r>
       <w:r>
         <w:rPr>

</xml_diff>